<commit_message>
fixed the download resume
</commit_message>
<xml_diff>
--- a/Portfolio/src/assets/Docs/Jay_Rane_Resume.docx
+++ b/Portfolio/src/assets/Docs/Jay_Rane_Resume.docx
@@ -609,16 +609,16 @@
         <mc:AlternateContent>
           <mc:Choice Requires="wps">
             <w:drawing>
-              <wp:anchor distT="0" distB="0" distL="114300" distR="114300" simplePos="0" relativeHeight="251650560" behindDoc="1" locked="0" layoutInCell="1" allowOverlap="1" wp14:anchorId="2AF49115" wp14:editId="685D16B8">
+              <wp:anchor distT="0" distB="0" distL="114300" distR="114300" simplePos="0" relativeHeight="251650560" behindDoc="1" locked="0" layoutInCell="1" allowOverlap="1" wp14:anchorId="2AF49115" wp14:editId="1E7CCEFA">
                 <wp:simplePos x="0" y="0"/>
                 <wp:positionH relativeFrom="page">
-                  <wp:posOffset>2769235</wp:posOffset>
+                  <wp:posOffset>2770909</wp:posOffset>
                 </wp:positionH>
                 <wp:positionV relativeFrom="page">
-                  <wp:posOffset>1631264</wp:posOffset>
+                  <wp:posOffset>1627909</wp:posOffset>
                 </wp:positionV>
-                <wp:extent cx="4467225" cy="933995"/>
-                <wp:effectExtent l="0" t="0" r="9525" b="0"/>
+                <wp:extent cx="4467225" cy="581891"/>
+                <wp:effectExtent l="0" t="0" r="9525" b="8890"/>
                 <wp:wrapNone/>
                 <wp:docPr id="50" name="Text Box 50"/>
                 <wp:cNvGraphicFramePr>
@@ -633,7 +633,7 @@
                       <wps:spPr bwMode="auto">
                         <a:xfrm>
                           <a:off x="0" y="0"/>
-                          <a:ext cx="4467225" cy="933995"/>
+                          <a:ext cx="4467225" cy="581891"/>
                         </a:xfrm>
                         <a:prstGeom prst="rect">
                           <a:avLst/>
@@ -728,7 +728,7 @@
           </mc:Choice>
           <mc:Fallback>
             <w:pict>
-              <v:shape w14:anchorId="2AF49115" id="Text Box 50" o:spid="_x0000_s1029" type="#_x0000_t202" style="position:absolute;margin-left:218.05pt;margin-top:128.45pt;width:351.75pt;height:73.55pt;z-index:-251665920;visibility:visible;mso-wrap-style:square;mso-width-percent:0;mso-height-percent:0;mso-wrap-distance-left:9pt;mso-wrap-distance-top:0;mso-wrap-distance-right:9pt;mso-wrap-distance-bottom:0;mso-position-horizontal:absolute;mso-position-horizontal-relative:page;mso-position-vertical:absolute;mso-position-vertical-relative:page;mso-width-percent:0;mso-height-percent:0;mso-width-relative:page;mso-height-relative:page;v-text-anchor:top" o:gfxdata="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" filled="f" stroked="f">
+              <v:shape w14:anchorId="2AF49115" id="Text Box 50" o:spid="_x0000_s1029" type="#_x0000_t202" style="position:absolute;margin-left:218.2pt;margin-top:128.2pt;width:351.75pt;height:45.8pt;z-index:-251665920;visibility:visible;mso-wrap-style:square;mso-width-percent:0;mso-height-percent:0;mso-wrap-distance-left:9pt;mso-wrap-distance-top:0;mso-wrap-distance-right:9pt;mso-wrap-distance-bottom:0;mso-position-horizontal:absolute;mso-position-horizontal-relative:page;mso-position-vertical:absolute;mso-position-vertical-relative:page;mso-width-percent:0;mso-height-percent:0;mso-width-relative:page;mso-height-relative:page;v-text-anchor:top" o:gfxdata="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" filled="f" stroked="f">
                 <v:textbox inset="0,0,0,0">
                   <w:txbxContent>
                     <w:p>
@@ -1645,8 +1645,13 @@
         </mc:AlternateContent>
       </w:r>
     </w:p>
-    <w:p/>
-    <w:p/>
+    <w:p>
+      <w:pPr>
+        <w:tabs>
+          <w:tab w:val="center" w:pos="5385"/>
+        </w:tabs>
+      </w:pPr>
+    </w:p>
     <w:p/>
     <w:p>
       <w:r>
@@ -1657,13 +1662,13 @@
         <mc:AlternateContent>
           <mc:Choice Requires="wps">
             <w:drawing>
-              <wp:anchor distT="0" distB="0" distL="114300" distR="114300" simplePos="0" relativeHeight="251653632" behindDoc="1" locked="0" layoutInCell="1" allowOverlap="1" wp14:anchorId="20F95553" wp14:editId="7D1E406A">
+              <wp:anchor distT="0" distB="0" distL="114300" distR="114300" simplePos="0" relativeHeight="251653632" behindDoc="1" locked="0" layoutInCell="1" allowOverlap="1" wp14:anchorId="20F95553" wp14:editId="67093C50">
                 <wp:simplePos x="0" y="0"/>
                 <wp:positionH relativeFrom="page">
-                  <wp:posOffset>2799715</wp:posOffset>
+                  <wp:posOffset>2800350</wp:posOffset>
                 </wp:positionH>
                 <wp:positionV relativeFrom="page">
-                  <wp:posOffset>2565984</wp:posOffset>
+                  <wp:posOffset>2331669</wp:posOffset>
                 </wp:positionV>
                 <wp:extent cx="1122045" cy="233680"/>
                 <wp:effectExtent l="0" t="0" r="1905" b="13970"/>
@@ -1754,7 +1759,7 @@
           </mc:Choice>
           <mc:Fallback>
             <w:pict>
-              <v:shape w14:anchorId="20F95553" id="Text Box 43" o:spid="_x0000_s1042" type="#_x0000_t202" style="position:absolute;margin-left:220.45pt;margin-top:202.05pt;width:88.35pt;height:18.4pt;z-index:-251662848;visibility:visible;mso-wrap-style:square;mso-width-percent:0;mso-height-percent:0;mso-wrap-distance-left:9pt;mso-wrap-distance-top:0;mso-wrap-distance-right:9pt;mso-wrap-distance-bottom:0;mso-position-horizontal:absolute;mso-position-horizontal-relative:page;mso-position-vertical:absolute;mso-position-vertical-relative:page;mso-width-percent:0;mso-height-percent:0;mso-width-relative:page;mso-height-relative:page;v-text-anchor:top" o:gfxdata="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" filled="f" stroked="f">
+              <v:shape w14:anchorId="20F95553" id="Text Box 43" o:spid="_x0000_s1042" type="#_x0000_t202" style="position:absolute;margin-left:220.5pt;margin-top:183.6pt;width:88.35pt;height:18.4pt;z-index:-251662848;visibility:visible;mso-wrap-style:square;mso-width-percent:0;mso-height-percent:0;mso-wrap-distance-left:9pt;mso-wrap-distance-top:0;mso-wrap-distance-right:9pt;mso-wrap-distance-bottom:0;mso-position-horizontal:absolute;mso-position-horizontal-relative:page;mso-position-vertical:absolute;mso-position-vertical-relative:page;mso-width-percent:0;mso-height-percent:0;mso-width-relative:page;mso-height-relative:page;v-text-anchor:top" o:gfxdata="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" filled="f" stroked="f">
                 <v:textbox inset="0,0,0,0">
                   <w:txbxContent>
                     <w:p>
@@ -1789,7 +1794,6 @@
         </mc:AlternateContent>
       </w:r>
     </w:p>
-    <w:p/>
     <w:p>
       <w:r>
         <w:rPr>
@@ -1799,13 +1803,13 @@
         <mc:AlternateContent>
           <mc:Choice Requires="wps">
             <w:drawing>
-              <wp:anchor distT="0" distB="0" distL="114300" distR="114300" simplePos="0" relativeHeight="251659776" behindDoc="1" locked="0" layoutInCell="1" allowOverlap="1" wp14:anchorId="4394A4A2" wp14:editId="5BA5935A">
+              <wp:anchor distT="0" distB="0" distL="114300" distR="114300" simplePos="0" relativeHeight="251659776" behindDoc="1" locked="0" layoutInCell="1" allowOverlap="1" wp14:anchorId="4394A4A2" wp14:editId="46B0D580">
                 <wp:simplePos x="0" y="0"/>
                 <wp:positionH relativeFrom="page">
-                  <wp:posOffset>2796540</wp:posOffset>
+                  <wp:posOffset>2758440</wp:posOffset>
                 </wp:positionH>
                 <wp:positionV relativeFrom="page">
-                  <wp:posOffset>2938424</wp:posOffset>
+                  <wp:posOffset>2560904</wp:posOffset>
                 </wp:positionV>
                 <wp:extent cx="4283598" cy="2205318"/>
                 <wp:effectExtent l="0" t="0" r="3175" b="5080"/>
@@ -2419,7 +2423,7 @@
           </mc:Choice>
           <mc:Fallback>
             <w:pict>
-              <v:shape w14:anchorId="4394A4A2" id="Text Box 42" o:spid="_x0000_s1043" type="#_x0000_t202" style="position:absolute;margin-left:220.2pt;margin-top:231.35pt;width:337.3pt;height:173.65pt;z-index:-251656704;visibility:visible;mso-wrap-style:square;mso-width-percent:0;mso-height-percent:0;mso-wrap-distance-left:9pt;mso-wrap-distance-top:0;mso-wrap-distance-right:9pt;mso-wrap-distance-bottom:0;mso-position-horizontal:absolute;mso-position-horizontal-relative:page;mso-position-vertical:absolute;mso-position-vertical-relative:page;mso-width-percent:0;mso-height-percent:0;mso-width-relative:page;mso-height-relative:page;v-text-anchor:top" o:gfxdata="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" filled="f" stroked="f">
+              <v:shape w14:anchorId="4394A4A2" id="Text Box 42" o:spid="_x0000_s1043" type="#_x0000_t202" style="position:absolute;margin-left:217.2pt;margin-top:201.65pt;width:337.3pt;height:173.65pt;z-index:-251656704;visibility:visible;mso-wrap-style:square;mso-width-percent:0;mso-height-percent:0;mso-wrap-distance-left:9pt;mso-wrap-distance-top:0;mso-wrap-distance-right:9pt;mso-wrap-distance-bottom:0;mso-position-horizontal:absolute;mso-position-horizontal-relative:page;mso-position-vertical:absolute;mso-position-vertical-relative:page;mso-width-percent:0;mso-height-percent:0;mso-width-relative:page;mso-height-relative:page;v-text-anchor:top" o:gfxdata="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" filled="f" stroked="f">
                 <v:textbox inset="0,0,0,0">
                   <w:txbxContent>
                     <w:p>
@@ -2977,7 +2981,6 @@
         </mc:AlternateContent>
       </w:r>
     </w:p>
-    <w:p/>
     <w:p>
       <w:r>
         <w:rPr>
@@ -3572,6 +3575,7 @@
       <w:pPr>
         <w:tabs>
           <w:tab w:val="left" w:pos="4188"/>
+          <w:tab w:val="center" w:pos="5385"/>
         </w:tabs>
       </w:pPr>
       <w:r>
@@ -3592,13 +3596,162 @@
         <mc:AlternateContent>
           <mc:Choice Requires="wps">
             <w:drawing>
-              <wp:anchor distT="0" distB="0" distL="114300" distR="114300" simplePos="0" relativeHeight="251655680" behindDoc="1" locked="0" layoutInCell="1" allowOverlap="1" wp14:anchorId="316D3A00" wp14:editId="3EEBAE95">
+              <wp:anchor distT="0" distB="0" distL="114300" distR="114300" simplePos="0" relativeHeight="251671040" behindDoc="1" locked="0" layoutInCell="1" allowOverlap="1" wp14:anchorId="1BDA548D" wp14:editId="03F41393">
                 <wp:simplePos x="0" y="0"/>
                 <wp:positionH relativeFrom="page">
-                  <wp:posOffset>2758440</wp:posOffset>
+                  <wp:posOffset>2749550</wp:posOffset>
                 </wp:positionH>
                 <wp:positionV relativeFrom="page">
-                  <wp:posOffset>5204460</wp:posOffset>
+                  <wp:posOffset>4763770</wp:posOffset>
+                </wp:positionV>
+                <wp:extent cx="1568450" cy="233680"/>
+                <wp:effectExtent l="0" t="0" r="12700" b="13970"/>
+                <wp:wrapNone/>
+                <wp:docPr id="1345239720" name="Text Box 1345239720"/>
+                <wp:cNvGraphicFramePr>
+                  <a:graphicFrameLocks xmlns:a="http://schemas.openxmlformats.org/drawingml/2006/main"/>
+                </wp:cNvGraphicFramePr>
+                <a:graphic xmlns:a="http://schemas.openxmlformats.org/drawingml/2006/main">
+                  <a:graphicData uri="http://schemas.microsoft.com/office/word/2010/wordprocessingShape">
+                    <wps:wsp>
+                      <wps:cNvSpPr txBox="1">
+                        <a:spLocks noChangeArrowheads="1"/>
+                      </wps:cNvSpPr>
+                      <wps:spPr bwMode="auto">
+                        <a:xfrm>
+                          <a:off x="0" y="0"/>
+                          <a:ext cx="1568450" cy="233680"/>
+                        </a:xfrm>
+                        <a:prstGeom prst="rect">
+                          <a:avLst/>
+                        </a:prstGeom>
+                        <a:noFill/>
+                        <a:ln>
+                          <a:noFill/>
+                        </a:ln>
+                        <a:extLst>
+                          <a:ext uri="{909E8E84-426E-40DD-AFC4-6F175D3DCCD1}">
+                            <a14:hiddenFill xmlns:a14="http://schemas.microsoft.com/office/drawing/2010/main">
+                              <a:solidFill>
+                                <a:srgbClr val="FFFFFF"/>
+                              </a:solidFill>
+                            </a14:hiddenFill>
+                          </a:ext>
+                          <a:ext uri="{91240B29-F687-4F45-9708-019B960494DF}">
+                            <a14:hiddenLine xmlns:a14="http://schemas.microsoft.com/office/drawing/2010/main" w="9525">
+                              <a:solidFill>
+                                <a:srgbClr val="000000"/>
+                              </a:solidFill>
+                              <a:miter lim="800000"/>
+                              <a:headEnd/>
+                              <a:tailEnd/>
+                            </a14:hiddenLine>
+                          </a:ext>
+                        </a:extLst>
+                      </wps:spPr>
+                      <wps:txbx>
+                        <w:txbxContent>
+                          <w:p>
+                            <w:pPr>
+                              <w:spacing w:line="332" w:lineRule="exact"/>
+                              <w:ind w:left="20"/>
+                              <w:rPr>
+                                <w:rFonts w:ascii="Lora"/>
+                                <w:b/>
+                                <w:color w:val="C00000"/>
+                                <w:sz w:val="28"/>
+                                <w:szCs w:val="28"/>
+                              </w:rPr>
+                            </w:pPr>
+                            <w:r>
+                              <w:rPr>
+                                <w:rFonts w:ascii="Lora"/>
+                                <w:b/>
+                                <w:color w:val="C00000"/>
+                                <w:sz w:val="28"/>
+                                <w:szCs w:val="28"/>
+                              </w:rPr>
+                              <w:t>CERTIFICATIONS</w:t>
+                            </w:r>
+                          </w:p>
+                        </w:txbxContent>
+                      </wps:txbx>
+                      <wps:bodyPr rot="0" vert="horz" wrap="square" lIns="0" tIns="0" rIns="0" bIns="0" anchor="t" anchorCtr="0" upright="1">
+                        <a:noAutofit/>
+                      </wps:bodyPr>
+                    </wps:wsp>
+                  </a:graphicData>
+                </a:graphic>
+                <wp14:sizeRelH relativeFrom="page">
+                  <wp14:pctWidth>0</wp14:pctWidth>
+                </wp14:sizeRelH>
+                <wp14:sizeRelV relativeFrom="page">
+                  <wp14:pctHeight>0</wp14:pctHeight>
+                </wp14:sizeRelV>
+              </wp:anchor>
+            </w:drawing>
+          </mc:Choice>
+          <mc:Fallback>
+            <w:pict>
+              <v:shape w14:anchorId="1BDA548D" id="Text Box 1345239720" o:spid="_x0000_s1046" type="#_x0000_t202" style="position:absolute;margin-left:216.5pt;margin-top:375.1pt;width:123.5pt;height:18.4pt;z-index:-251645440;visibility:visible;mso-wrap-style:square;mso-width-percent:0;mso-height-percent:0;mso-wrap-distance-left:9pt;mso-wrap-distance-top:0;mso-wrap-distance-right:9pt;mso-wrap-distance-bottom:0;mso-position-horizontal:absolute;mso-position-horizontal-relative:page;mso-position-vertical:absolute;mso-position-vertical-relative:page;mso-width-percent:0;mso-height-percent:0;mso-width-relative:page;mso-height-relative:page;v-text-anchor:top" o:gfxdata="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" filled="f" stroked="f">
+                <v:textbox inset="0,0,0,0">
+                  <w:txbxContent>
+                    <w:p>
+                      <w:pPr>
+                        <w:spacing w:line="332" w:lineRule="exact"/>
+                        <w:ind w:left="20"/>
+                        <w:rPr>
+                          <w:rFonts w:ascii="Lora"/>
+                          <w:b/>
+                          <w:color w:val="C00000"/>
+                          <w:sz w:val="28"/>
+                          <w:szCs w:val="28"/>
+                        </w:rPr>
+                      </w:pPr>
+                      <w:r>
+                        <w:rPr>
+                          <w:rFonts w:ascii="Lora"/>
+                          <w:b/>
+                          <w:color w:val="C00000"/>
+                          <w:sz w:val="28"/>
+                          <w:szCs w:val="28"/>
+                        </w:rPr>
+                        <w:t>CERTIFICATIONS</w:t>
+                      </w:r>
+                    </w:p>
+                  </w:txbxContent>
+                </v:textbox>
+                <w10:wrap anchorx="page" anchory="page"/>
+              </v:shape>
+            </w:pict>
+          </mc:Fallback>
+        </mc:AlternateContent>
+      </w:r>
+      <w:r>
+        <w:tab/>
+      </w:r>
+    </w:p>
+    <w:p>
+      <w:pPr>
+        <w:tabs>
+          <w:tab w:val="left" w:pos="3800"/>
+        </w:tabs>
+      </w:pPr>
+      <w:r>
+        <w:rPr>
+          <w:noProof/>
+          <w:lang w:val="en-IN" w:eastAsia="en-IN"/>
+        </w:rPr>
+        <mc:AlternateContent>
+          <mc:Choice Requires="wps">
+            <w:drawing>
+              <wp:anchor distT="0" distB="0" distL="114300" distR="114300" simplePos="0" relativeHeight="251655680" behindDoc="1" locked="0" layoutInCell="1" allowOverlap="1" wp14:anchorId="316D3A00" wp14:editId="1BFE9385">
+                <wp:simplePos x="0" y="0"/>
+                <wp:positionH relativeFrom="page">
+                  <wp:posOffset>2752090</wp:posOffset>
+                </wp:positionH>
+                <wp:positionV relativeFrom="page">
+                  <wp:posOffset>5363210</wp:posOffset>
                 </wp:positionV>
                 <wp:extent cx="1461770" cy="327660"/>
                 <wp:effectExtent l="0" t="0" r="5080" b="15240"/>
@@ -3702,7 +3855,7 @@
           </mc:Choice>
           <mc:Fallback>
             <w:pict>
-              <v:shape w14:anchorId="316D3A00" id="Text Box 41" o:spid="_x0000_s1046" type="#_x0000_t202" style="position:absolute;margin-left:217.2pt;margin-top:409.8pt;width:115.1pt;height:25.8pt;z-index:-251660800;visibility:visible;mso-wrap-style:square;mso-width-percent:0;mso-height-percent:0;mso-wrap-distance-left:9pt;mso-wrap-distance-top:0;mso-wrap-distance-right:9pt;mso-wrap-distance-bottom:0;mso-position-horizontal:absolute;mso-position-horizontal-relative:page;mso-position-vertical:absolute;mso-position-vertical-relative:page;mso-width-percent:0;mso-height-percent:0;mso-width-relative:page;mso-height-relative:page;v-text-anchor:top" o:gfxdata="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" filled="f" stroked="f">
+              <v:shape w14:anchorId="316D3A00" id="Text Box 41" o:spid="_x0000_s1047" type="#_x0000_t202" style="position:absolute;margin-left:216.7pt;margin-top:422.3pt;width:115.1pt;height:25.8pt;z-index:-251660800;visibility:visible;mso-wrap-style:square;mso-width-percent:0;mso-height-percent:0;mso-wrap-distance-left:9pt;mso-wrap-distance-top:0;mso-wrap-distance-right:9pt;mso-wrap-distance-bottom:0;mso-position-horizontal:absolute;mso-position-horizontal-relative:page;mso-position-vertical:absolute;mso-position-vertical-relative:page;mso-width-percent:0;mso-height-percent:0;mso-width-relative:page;mso-height-relative:page;v-text-anchor:top" o:gfxdata="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" filled="f" stroked="f">
                 <v:textbox inset="0,0,0,0">
                   <w:txbxContent>
                     <w:p>
@@ -3738,6 +3891,405 @@
                           <w:color w:val="C00000"/>
                           <w:sz w:val="28"/>
                           <w:szCs w:val="28"/>
+                        </w:rPr>
+                      </w:pPr>
+                    </w:p>
+                  </w:txbxContent>
+                </v:textbox>
+                <w10:wrap anchorx="page" anchory="page"/>
+              </v:shape>
+            </w:pict>
+          </mc:Fallback>
+        </mc:AlternateContent>
+      </w:r>
+    </w:p>
+    <w:p>
+      <w:pPr>
+        <w:tabs>
+          <w:tab w:val="left" w:pos="3800"/>
+        </w:tabs>
+      </w:pPr>
+      <w:r>
+        <w:rPr>
+          <w:noProof/>
+          <w:lang w:val="en-IN" w:eastAsia="en-IN"/>
+        </w:rPr>
+        <mc:AlternateContent>
+          <mc:Choice Requires="wps">
+            <w:drawing>
+              <wp:anchor distT="0" distB="0" distL="114300" distR="114300" simplePos="0" relativeHeight="251673088" behindDoc="1" locked="0" layoutInCell="1" allowOverlap="1" wp14:anchorId="09F7E2D5" wp14:editId="6CC6687C">
+                <wp:simplePos x="0" y="0"/>
+                <wp:positionH relativeFrom="page">
+                  <wp:posOffset>2800350</wp:posOffset>
+                </wp:positionH>
+                <wp:positionV relativeFrom="page">
+                  <wp:posOffset>4984750</wp:posOffset>
+                </wp:positionV>
+                <wp:extent cx="4283598" cy="381000"/>
+                <wp:effectExtent l="0" t="0" r="3175" b="0"/>
+                <wp:wrapNone/>
+                <wp:docPr id="1022706611" name="Text Box 1022706611"/>
+                <wp:cNvGraphicFramePr>
+                  <a:graphicFrameLocks xmlns:a="http://schemas.openxmlformats.org/drawingml/2006/main"/>
+                </wp:cNvGraphicFramePr>
+                <a:graphic xmlns:a="http://schemas.openxmlformats.org/drawingml/2006/main">
+                  <a:graphicData uri="http://schemas.microsoft.com/office/word/2010/wordprocessingShape">
+                    <wps:wsp>
+                      <wps:cNvSpPr txBox="1">
+                        <a:spLocks noChangeArrowheads="1"/>
+                      </wps:cNvSpPr>
+                      <wps:spPr bwMode="auto">
+                        <a:xfrm>
+                          <a:off x="0" y="0"/>
+                          <a:ext cx="4283598" cy="381000"/>
+                        </a:xfrm>
+                        <a:prstGeom prst="rect">
+                          <a:avLst/>
+                        </a:prstGeom>
+                        <a:noFill/>
+                        <a:ln>
+                          <a:noFill/>
+                        </a:ln>
+                        <a:extLst>
+                          <a:ext uri="{909E8E84-426E-40DD-AFC4-6F175D3DCCD1}">
+                            <a14:hiddenFill xmlns:a14="http://schemas.microsoft.com/office/drawing/2010/main">
+                              <a:solidFill>
+                                <a:srgbClr val="FFFFFF"/>
+                              </a:solidFill>
+                            </a14:hiddenFill>
+                          </a:ext>
+                          <a:ext uri="{91240B29-F687-4F45-9708-019B960494DF}">
+                            <a14:hiddenLine xmlns:a14="http://schemas.microsoft.com/office/drawing/2010/main" w="9525">
+                              <a:solidFill>
+                                <a:srgbClr val="000000"/>
+                              </a:solidFill>
+                              <a:miter lim="800000"/>
+                              <a:headEnd/>
+                              <a:tailEnd/>
+                            </a14:hiddenLine>
+                          </a:ext>
+                        </a:extLst>
+                      </wps:spPr>
+                      <wps:txbx>
+                        <w:txbxContent>
+                          <w:p>
+                            <w:pPr>
+                              <w:pStyle w:val="BodyText"/>
+                              <w:numPr>
+                                <w:ilvl w:val="0"/>
+                                <w:numId w:val="12"/>
+                              </w:numPr>
+                              <w:rPr>
+                                <w:rFonts w:ascii="Open Sans SemiBold"/>
+                                <w:b/>
+                                <w:spacing w:val="6"/>
+                                <w:sz w:val="18"/>
+                                <w:szCs w:val="18"/>
+                              </w:rPr>
+                            </w:pPr>
+                            <w:r>
+                              <w:rPr>
+                                <w:b/>
+                                <w:bCs/>
+                                <w:sz w:val="18"/>
+                                <w:szCs w:val="18"/>
+                              </w:rPr>
+                              <w:t xml:space="preserve">Advanced React.js from </w:t>
+                            </w:r>
+                            <w:proofErr w:type="gramStart"/>
+                            <w:r>
+                              <w:rPr>
+                                <w:b/>
+                                <w:bCs/>
+                                <w:sz w:val="18"/>
+                                <w:szCs w:val="18"/>
+                              </w:rPr>
+                              <w:t>Meta</w:t>
+                            </w:r>
+                            <w:r>
+                              <w:rPr>
+                                <w:sz w:val="18"/>
+                                <w:szCs w:val="18"/>
+                              </w:rPr>
+                              <w:t xml:space="preserve"> :</w:t>
+                            </w:r>
+                            <w:proofErr w:type="gramEnd"/>
+                            <w:r>
+                              <w:rPr>
+                                <w:sz w:val="18"/>
+                                <w:szCs w:val="18"/>
+                              </w:rPr>
+                              <w:t xml:space="preserve"> </w:t>
+                            </w:r>
+                            <w:hyperlink r:id="rId16" w:history="1">
+                              <w:r>
+                                <w:rPr>
+                                  <w:rStyle w:val="Hyperlink"/>
+                                  <w:sz w:val="18"/>
+                                  <w:szCs w:val="18"/>
+                                </w:rPr>
+                                <w:t>Coursera | Online Courses &amp; Credentials From Top Educators. Join for Free | Coursera</w:t>
+                              </w:r>
+                            </w:hyperlink>
+                            <w:r>
+                              <w:rPr>
+                                <w:sz w:val="18"/>
+                                <w:szCs w:val="18"/>
+                              </w:rPr>
+                              <w:t xml:space="preserve"> </w:t>
+                            </w:r>
+                          </w:p>
+                        </w:txbxContent>
+                      </wps:txbx>
+                      <wps:bodyPr rot="0" vert="horz" wrap="square" lIns="0" tIns="0" rIns="0" bIns="0" anchor="t" anchorCtr="0" upright="1">
+                        <a:noAutofit/>
+                      </wps:bodyPr>
+                    </wps:wsp>
+                  </a:graphicData>
+                </a:graphic>
+                <wp14:sizeRelH relativeFrom="page">
+                  <wp14:pctWidth>0</wp14:pctWidth>
+                </wp14:sizeRelH>
+                <wp14:sizeRelV relativeFrom="page">
+                  <wp14:pctHeight>0</wp14:pctHeight>
+                </wp14:sizeRelV>
+              </wp:anchor>
+            </w:drawing>
+          </mc:Choice>
+          <mc:Fallback>
+            <w:pict>
+              <v:shape w14:anchorId="09F7E2D5" id="Text Box 1022706611" o:spid="_x0000_s1048" type="#_x0000_t202" style="position:absolute;margin-left:220.5pt;margin-top:392.5pt;width:337.3pt;height:30pt;z-index:-251643392;visibility:visible;mso-wrap-style:square;mso-width-percent:0;mso-height-percent:0;mso-wrap-distance-left:9pt;mso-wrap-distance-top:0;mso-wrap-distance-right:9pt;mso-wrap-distance-bottom:0;mso-position-horizontal:absolute;mso-position-horizontal-relative:page;mso-position-vertical:absolute;mso-position-vertical-relative:page;mso-width-percent:0;mso-height-percent:0;mso-width-relative:page;mso-height-relative:page;v-text-anchor:top" o:gfxdata="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" filled="f" stroked="f">
+                <v:textbox inset="0,0,0,0">
+                  <w:txbxContent>
+                    <w:p>
+                      <w:pPr>
+                        <w:pStyle w:val="BodyText"/>
+                        <w:numPr>
+                          <w:ilvl w:val="0"/>
+                          <w:numId w:val="12"/>
+                        </w:numPr>
+                        <w:rPr>
+                          <w:rFonts w:ascii="Open Sans SemiBold"/>
+                          <w:b/>
+                          <w:spacing w:val="6"/>
+                          <w:sz w:val="18"/>
+                          <w:szCs w:val="18"/>
+                        </w:rPr>
+                      </w:pPr>
+                      <w:r>
+                        <w:rPr>
+                          <w:b/>
+                          <w:bCs/>
+                          <w:sz w:val="18"/>
+                          <w:szCs w:val="18"/>
+                        </w:rPr>
+                        <w:t xml:space="preserve">Advanced React.js from </w:t>
+                      </w:r>
+                      <w:proofErr w:type="gramStart"/>
+                      <w:r>
+                        <w:rPr>
+                          <w:b/>
+                          <w:bCs/>
+                          <w:sz w:val="18"/>
+                          <w:szCs w:val="18"/>
+                        </w:rPr>
+                        <w:t>Meta</w:t>
+                      </w:r>
+                      <w:r>
+                        <w:rPr>
+                          <w:sz w:val="18"/>
+                          <w:szCs w:val="18"/>
+                        </w:rPr>
+                        <w:t xml:space="preserve"> :</w:t>
+                      </w:r>
+                      <w:proofErr w:type="gramEnd"/>
+                      <w:r>
+                        <w:rPr>
+                          <w:sz w:val="18"/>
+                          <w:szCs w:val="18"/>
+                        </w:rPr>
+                        <w:t xml:space="preserve"> </w:t>
+                      </w:r>
+                      <w:hyperlink r:id="rId17" w:history="1">
+                        <w:r>
+                          <w:rPr>
+                            <w:rStyle w:val="Hyperlink"/>
+                            <w:sz w:val="18"/>
+                            <w:szCs w:val="18"/>
+                          </w:rPr>
+                          <w:t>Coursera | Online Courses &amp; Credentials From Top Educators. Join for Free | Coursera</w:t>
+                        </w:r>
+                      </w:hyperlink>
+                      <w:r>
+                        <w:rPr>
+                          <w:sz w:val="18"/>
+                          <w:szCs w:val="18"/>
+                        </w:rPr>
+                        <w:t xml:space="preserve"> </w:t>
+                      </w:r>
+                    </w:p>
+                  </w:txbxContent>
+                </v:textbox>
+                <w10:wrap anchorx="page" anchory="page"/>
+              </v:shape>
+            </w:pict>
+          </mc:Fallback>
+        </mc:AlternateContent>
+      </w:r>
+      <w:r>
+        <w:rPr>
+          <w:noProof/>
+          <w:lang w:val="en-IN" w:eastAsia="en-IN"/>
+        </w:rPr>
+        <mc:AlternateContent>
+          <mc:Choice Requires="wps">
+            <w:drawing>
+              <wp:anchor distT="0" distB="0" distL="114300" distR="114300" simplePos="0" relativeHeight="251666944" behindDoc="1" locked="0" layoutInCell="1" allowOverlap="1" wp14:anchorId="5657FD68" wp14:editId="75E4F0D0">
+                <wp:simplePos x="0" y="0"/>
+                <wp:positionH relativeFrom="page">
+                  <wp:posOffset>2757170</wp:posOffset>
+                </wp:positionH>
+                <wp:positionV relativeFrom="page">
+                  <wp:posOffset>5690870</wp:posOffset>
+                </wp:positionV>
+                <wp:extent cx="4756150" cy="335280"/>
+                <wp:effectExtent l="0" t="0" r="6350" b="7620"/>
+                <wp:wrapNone/>
+                <wp:docPr id="20" name="Text Box 20"/>
+                <wp:cNvGraphicFramePr>
+                  <a:graphicFrameLocks xmlns:a="http://schemas.openxmlformats.org/drawingml/2006/main"/>
+                </wp:cNvGraphicFramePr>
+                <a:graphic xmlns:a="http://schemas.openxmlformats.org/drawingml/2006/main">
+                  <a:graphicData uri="http://schemas.microsoft.com/office/word/2010/wordprocessingShape">
+                    <wps:wsp>
+                      <wps:cNvSpPr txBox="1">
+                        <a:spLocks noChangeArrowheads="1"/>
+                      </wps:cNvSpPr>
+                      <wps:spPr bwMode="auto">
+                        <a:xfrm>
+                          <a:off x="0" y="0"/>
+                          <a:ext cx="4756150" cy="335280"/>
+                        </a:xfrm>
+                        <a:prstGeom prst="rect">
+                          <a:avLst/>
+                        </a:prstGeom>
+                        <a:noFill/>
+                        <a:ln>
+                          <a:noFill/>
+                        </a:ln>
+                        <a:extLst>
+                          <a:ext uri="{909E8E84-426E-40DD-AFC4-6F175D3DCCD1}">
+                            <a14:hiddenFill xmlns:a14="http://schemas.microsoft.com/office/drawing/2010/main">
+                              <a:solidFill>
+                                <a:srgbClr val="FFFFFF"/>
+                              </a:solidFill>
+                            </a14:hiddenFill>
+                          </a:ext>
+                          <a:ext uri="{91240B29-F687-4F45-9708-019B960494DF}">
+                            <a14:hiddenLine xmlns:a14="http://schemas.microsoft.com/office/drawing/2010/main" w="9525">
+                              <a:solidFill>
+                                <a:srgbClr val="000000"/>
+                              </a:solidFill>
+                              <a:miter lim="800000"/>
+                              <a:headEnd/>
+                              <a:tailEnd/>
+                            </a14:hiddenLine>
+                          </a:ext>
+                        </a:extLst>
+                      </wps:spPr>
+                      <wps:txbx>
+                        <w:txbxContent>
+                          <w:p>
+                            <w:pPr>
+                              <w:pStyle w:val="BodyText"/>
+                              <w:numPr>
+                                <w:ilvl w:val="0"/>
+                                <w:numId w:val="5"/>
+                              </w:numPr>
+                              <w:spacing w:before="46"/>
+                              <w:ind w:left="426" w:hanging="284"/>
+                              <w:rPr>
+                                <w:rFonts w:ascii="Open Sans"/>
+                                <w:sz w:val="22"/>
+                                <w:szCs w:val="22"/>
+                              </w:rPr>
+                            </w:pPr>
+                            <w:r>
+                              <w:rPr>
+                                <w:rFonts w:ascii="Open Sans"/>
+                                <w:sz w:val="22"/>
+                                <w:szCs w:val="22"/>
+                              </w:rPr>
+                              <w:t>Fresher</w:t>
+                            </w:r>
+                          </w:p>
+                          <w:p>
+                            <w:pPr>
+                              <w:pStyle w:val="BodyText"/>
+                              <w:spacing w:before="46"/>
+                              <w:ind w:left="142"/>
+                              <w:rPr>
+                                <w:rFonts w:ascii="Open Sans"/>
+                                <w:sz w:val="22"/>
+                                <w:szCs w:val="22"/>
+                              </w:rPr>
+                            </w:pPr>
+                          </w:p>
+                        </w:txbxContent>
+                      </wps:txbx>
+                      <wps:bodyPr rot="0" vert="horz" wrap="square" lIns="0" tIns="0" rIns="0" bIns="0" anchor="t" anchorCtr="0" upright="1">
+                        <a:noAutofit/>
+                      </wps:bodyPr>
+                    </wps:wsp>
+                  </a:graphicData>
+                </a:graphic>
+                <wp14:sizeRelH relativeFrom="page">
+                  <wp14:pctWidth>0</wp14:pctWidth>
+                </wp14:sizeRelH>
+                <wp14:sizeRelV relativeFrom="page">
+                  <wp14:pctHeight>0</wp14:pctHeight>
+                </wp14:sizeRelV>
+              </wp:anchor>
+            </w:drawing>
+          </mc:Choice>
+          <mc:Fallback>
+            <w:pict>
+              <v:shape w14:anchorId="5657FD68" id="Text Box 20" o:spid="_x0000_s1049" type="#_x0000_t202" style="position:absolute;margin-left:217.1pt;margin-top:448.1pt;width:374.5pt;height:26.4pt;z-index:-251649536;visibility:visible;mso-wrap-style:square;mso-width-percent:0;mso-height-percent:0;mso-wrap-distance-left:9pt;mso-wrap-distance-top:0;mso-wrap-distance-right:9pt;mso-wrap-distance-bottom:0;mso-position-horizontal:absolute;mso-position-horizontal-relative:page;mso-position-vertical:absolute;mso-position-vertical-relative:page;mso-width-percent:0;mso-height-percent:0;mso-width-relative:page;mso-height-relative:page;v-text-anchor:top" o:gfxdata="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" filled="f" stroked="f">
+                <v:textbox inset="0,0,0,0">
+                  <w:txbxContent>
+                    <w:p>
+                      <w:pPr>
+                        <w:pStyle w:val="BodyText"/>
+                        <w:numPr>
+                          <w:ilvl w:val="0"/>
+                          <w:numId w:val="5"/>
+                        </w:numPr>
+                        <w:spacing w:before="46"/>
+                        <w:ind w:left="426" w:hanging="284"/>
+                        <w:rPr>
+                          <w:rFonts w:ascii="Open Sans"/>
+                          <w:sz w:val="22"/>
+                          <w:szCs w:val="22"/>
+                        </w:rPr>
+                      </w:pPr>
+                      <w:r>
+                        <w:rPr>
+                          <w:rFonts w:ascii="Open Sans"/>
+                          <w:sz w:val="22"/>
+                          <w:szCs w:val="22"/>
+                        </w:rPr>
+                        <w:t>Fresher</w:t>
+                      </w:r>
+                    </w:p>
+                    <w:p>
+                      <w:pPr>
+                        <w:pStyle w:val="BodyText"/>
+                        <w:spacing w:before="46"/>
+                        <w:ind w:left="142"/>
+                        <w:rPr>
+                          <w:rFonts w:ascii="Open Sans"/>
+                          <w:sz w:val="22"/>
+                          <w:szCs w:val="22"/>
                         </w:rPr>
                       </w:pPr>
                     </w:p>
@@ -3759,7 +4311,219 @@
         <w:autoSpaceDE/>
         <w:autoSpaceDN/>
         <w:spacing w:after="160" w:line="259" w:lineRule="auto"/>
-      </w:pPr>
+        <w:ind w:left="4956" w:firstLine="708"/>
+      </w:pPr>
+      <w:r>
+        <w:rPr>
+          <w:noProof/>
+          <w:lang w:val="en-IN" w:eastAsia="en-IN"/>
+        </w:rPr>
+        <mc:AlternateContent>
+          <mc:Choice Requires="wps">
+            <w:drawing>
+              <wp:anchor distT="0" distB="0" distL="114300" distR="114300" simplePos="0" relativeHeight="251661824" behindDoc="1" locked="0" layoutInCell="1" allowOverlap="1" wp14:anchorId="0B41260A" wp14:editId="4070D75E">
+                <wp:simplePos x="0" y="0"/>
+                <wp:positionH relativeFrom="page">
+                  <wp:posOffset>273050</wp:posOffset>
+                </wp:positionH>
+                <wp:positionV relativeFrom="page">
+                  <wp:posOffset>9880600</wp:posOffset>
+                </wp:positionV>
+                <wp:extent cx="2228850" cy="539750"/>
+                <wp:effectExtent l="0" t="0" r="0" b="12700"/>
+                <wp:wrapNone/>
+                <wp:docPr id="33" name="Text Box 33"/>
+                <wp:cNvGraphicFramePr>
+                  <a:graphicFrameLocks xmlns:a="http://schemas.openxmlformats.org/drawingml/2006/main"/>
+                </wp:cNvGraphicFramePr>
+                <a:graphic xmlns:a="http://schemas.openxmlformats.org/drawingml/2006/main">
+                  <a:graphicData uri="http://schemas.microsoft.com/office/word/2010/wordprocessingShape">
+                    <wps:wsp>
+                      <wps:cNvSpPr txBox="1">
+                        <a:spLocks noChangeArrowheads="1"/>
+                      </wps:cNvSpPr>
+                      <wps:spPr bwMode="auto">
+                        <a:xfrm>
+                          <a:off x="0" y="0"/>
+                          <a:ext cx="2228850" cy="539750"/>
+                        </a:xfrm>
+                        <a:prstGeom prst="rect">
+                          <a:avLst/>
+                        </a:prstGeom>
+                        <a:noFill/>
+                        <a:ln>
+                          <a:noFill/>
+                        </a:ln>
+                        <a:extLst>
+                          <a:ext uri="{909E8E84-426E-40DD-AFC4-6F175D3DCCD1}">
+                            <a14:hiddenFill xmlns:a14="http://schemas.microsoft.com/office/drawing/2010/main">
+                              <a:solidFill>
+                                <a:srgbClr val="FFFFFF"/>
+                              </a:solidFill>
+                            </a14:hiddenFill>
+                          </a:ext>
+                          <a:ext uri="{91240B29-F687-4F45-9708-019B960494DF}">
+                            <a14:hiddenLine xmlns:a14="http://schemas.microsoft.com/office/drawing/2010/main" w="9525">
+                              <a:solidFill>
+                                <a:srgbClr val="000000"/>
+                              </a:solidFill>
+                              <a:miter lim="800000"/>
+                              <a:headEnd/>
+                              <a:tailEnd/>
+                            </a14:hiddenLine>
+                          </a:ext>
+                        </a:extLst>
+                      </wps:spPr>
+                      <wps:txbx>
+                        <w:txbxContent>
+                          <w:p>
+                            <w:pPr>
+                              <w:pStyle w:val="BodyText"/>
+                              <w:spacing w:before="41"/>
+                              <w:ind w:left="0" w:right="17"/>
+                              <w:rPr>
+                                <w:sz w:val="22"/>
+                                <w:szCs w:val="22"/>
+                              </w:rPr>
+                            </w:pPr>
+                            <w:r>
+                              <w:rPr>
+                                <w:rFonts w:ascii="Open Sans SemiBold"/>
+                                <w:spacing w:val="6"/>
+                                <w:sz w:val="22"/>
+                                <w:szCs w:val="22"/>
+                              </w:rPr>
+                              <w:t xml:space="preserve">Team </w:t>
+                            </w:r>
+                            <w:proofErr w:type="gramStart"/>
+                            <w:r>
+                              <w:rPr>
+                                <w:rFonts w:ascii="Open Sans SemiBold"/>
+                                <w:spacing w:val="6"/>
+                                <w:sz w:val="22"/>
+                                <w:szCs w:val="22"/>
+                              </w:rPr>
+                              <w:t>Leader  in</w:t>
+                            </w:r>
+                            <w:proofErr w:type="gramEnd"/>
+                            <w:r>
+                              <w:rPr>
+                                <w:rFonts w:ascii="Open Sans SemiBold"/>
+                                <w:spacing w:val="6"/>
+                                <w:sz w:val="22"/>
+                                <w:szCs w:val="22"/>
+                              </w:rPr>
+                              <w:t xml:space="preserve"> 2</w:t>
+                            </w:r>
+                            <w:r>
+                              <w:rPr>
+                                <w:rFonts w:ascii="Open Sans SemiBold"/>
+                                <w:spacing w:val="6"/>
+                                <w:sz w:val="22"/>
+                                <w:szCs w:val="22"/>
+                                <w:vertAlign w:val="superscript"/>
+                              </w:rPr>
+                              <w:t>nd</w:t>
+                            </w:r>
+                            <w:r>
+                              <w:rPr>
+                                <w:rFonts w:ascii="Open Sans SemiBold"/>
+                                <w:spacing w:val="6"/>
+                                <w:sz w:val="22"/>
+                                <w:szCs w:val="22"/>
+                              </w:rPr>
+                              <w:t xml:space="preserve"> year Group Project.</w:t>
+                            </w:r>
+                          </w:p>
+                        </w:txbxContent>
+                      </wps:txbx>
+                      <wps:bodyPr rot="0" vert="horz" wrap="square" lIns="0" tIns="0" rIns="0" bIns="0" anchor="t" anchorCtr="0" upright="1">
+                        <a:noAutofit/>
+                      </wps:bodyPr>
+                    </wps:wsp>
+                  </a:graphicData>
+                </a:graphic>
+                <wp14:sizeRelH relativeFrom="page">
+                  <wp14:pctWidth>0</wp14:pctWidth>
+                </wp14:sizeRelH>
+                <wp14:sizeRelV relativeFrom="page">
+                  <wp14:pctHeight>0</wp14:pctHeight>
+                </wp14:sizeRelV>
+              </wp:anchor>
+            </w:drawing>
+          </mc:Choice>
+          <mc:Fallback>
+            <w:pict>
+              <v:shape w14:anchorId="0B41260A" id="Text Box 33" o:spid="_x0000_s1050" type="#_x0000_t202" style="position:absolute;left:0;text-align:left;margin-left:21.5pt;margin-top:778pt;width:175.5pt;height:42.5pt;z-index:-251654656;visibility:visible;mso-wrap-style:square;mso-width-percent:0;mso-height-percent:0;mso-wrap-distance-left:9pt;mso-wrap-distance-top:0;mso-wrap-distance-right:9pt;mso-wrap-distance-bottom:0;mso-position-horizontal:absolute;mso-position-horizontal-relative:page;mso-position-vertical:absolute;mso-position-vertical-relative:page;mso-width-percent:0;mso-height-percent:0;mso-width-relative:page;mso-height-relative:page;v-text-anchor:top" o:gfxdata="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" filled="f" stroked="f">
+                <v:textbox inset="0,0,0,0">
+                  <w:txbxContent>
+                    <w:p>
+                      <w:pPr>
+                        <w:pStyle w:val="BodyText"/>
+                        <w:spacing w:before="41"/>
+                        <w:ind w:left="0" w:right="17"/>
+                        <w:rPr>
+                          <w:sz w:val="22"/>
+                          <w:szCs w:val="22"/>
+                        </w:rPr>
+                      </w:pPr>
+                      <w:r>
+                        <w:rPr>
+                          <w:rFonts w:ascii="Open Sans SemiBold"/>
+                          <w:spacing w:val="6"/>
+                          <w:sz w:val="22"/>
+                          <w:szCs w:val="22"/>
+                        </w:rPr>
+                        <w:t xml:space="preserve">Team </w:t>
+                      </w:r>
+                      <w:proofErr w:type="gramStart"/>
+                      <w:r>
+                        <w:rPr>
+                          <w:rFonts w:ascii="Open Sans SemiBold"/>
+                          <w:spacing w:val="6"/>
+                          <w:sz w:val="22"/>
+                          <w:szCs w:val="22"/>
+                        </w:rPr>
+                        <w:t>Leader  in</w:t>
+                      </w:r>
+                      <w:proofErr w:type="gramEnd"/>
+                      <w:r>
+                        <w:rPr>
+                          <w:rFonts w:ascii="Open Sans SemiBold"/>
+                          <w:spacing w:val="6"/>
+                          <w:sz w:val="22"/>
+                          <w:szCs w:val="22"/>
+                        </w:rPr>
+                        <w:t xml:space="preserve"> 2</w:t>
+                      </w:r>
+                      <w:r>
+                        <w:rPr>
+                          <w:rFonts w:ascii="Open Sans SemiBold"/>
+                          <w:spacing w:val="6"/>
+                          <w:sz w:val="22"/>
+                          <w:szCs w:val="22"/>
+                          <w:vertAlign w:val="superscript"/>
+                        </w:rPr>
+                        <w:t>nd</w:t>
+                      </w:r>
+                      <w:r>
+                        <w:rPr>
+                          <w:rFonts w:ascii="Open Sans SemiBold"/>
+                          <w:spacing w:val="6"/>
+                          <w:sz w:val="22"/>
+                          <w:szCs w:val="22"/>
+                        </w:rPr>
+                        <w:t xml:space="preserve"> year Group Project.</w:t>
+                      </w:r>
+                    </w:p>
+                  </w:txbxContent>
+                </v:textbox>
+                <w10:wrap anchorx="page" anchory="page"/>
+              </v:shape>
+            </w:pict>
+          </mc:Fallback>
+        </mc:AlternateContent>
+      </w:r>
       <w:r>
         <w:rPr>
           <w:noProof/>
@@ -4274,7 +5038,7 @@
                               </w:rPr>
                               <w:t>https://</w:t>
                             </w:r>
-                            <w:hyperlink r:id="rId16" w:history="1">
+                            <w:hyperlink r:id="rId18" w:history="1">
                               <w:r>
                                 <w:rPr>
                                   <w:rStyle w:val="Hyperlink"/>
@@ -4662,7 +5426,7 @@
                                 <w:szCs w:val="20"/>
                               </w:rPr>
                             </w:pPr>
-                            <w:hyperlink r:id="rId17" w:history="1">
+                            <w:hyperlink r:id="rId19" w:history="1">
                               <w:r>
                                 <w:rPr>
                                   <w:rStyle w:val="Hyperlink"/>
@@ -4782,7 +5546,7 @@
           </mc:Choice>
           <mc:Fallback>
             <w:pict>
-              <v:shape w14:anchorId="79FC8492" id="Text Box 21" o:spid="_x0000_s1047" type="#_x0000_t202" style="position:absolute;margin-left:209.1pt;margin-top:502.35pt;width:373.6pt;height:313.5pt;z-index:-251647488;visibility:visible;mso-wrap-style:square;mso-width-percent:0;mso-height-percent:0;mso-wrap-distance-left:9pt;mso-wrap-distance-top:0;mso-wrap-distance-right:9pt;mso-wrap-distance-bottom:0;mso-position-horizontal:absolute;mso-position-horizontal-relative:page;mso-position-vertical:absolute;mso-position-vertical-relative:page;mso-width-percent:0;mso-height-percent:0;mso-width-relative:page;mso-height-relative:page;v-text-anchor:top" o:gfxdata="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" filled="f" stroked="f">
+              <v:shape w14:anchorId="79FC8492" id="Text Box 21" o:spid="_x0000_s1051" type="#_x0000_t202" style="position:absolute;left:0;text-align:left;margin-left:209.1pt;margin-top:502.35pt;width:373.6pt;height:313.5pt;z-index:-251647488;visibility:visible;mso-wrap-style:square;mso-width-percent:0;mso-height-percent:0;mso-wrap-distance-left:9pt;mso-wrap-distance-top:0;mso-wrap-distance-right:9pt;mso-wrap-distance-bottom:0;mso-position-horizontal:absolute;mso-position-horizontal-relative:page;mso-position-vertical:absolute;mso-position-vertical-relative:page;mso-width-percent:0;mso-height-percent:0;mso-width-relative:page;mso-height-relative:page;v-text-anchor:top" o:gfxdata="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" filled="f" stroked="f">
                 <v:textbox inset="0,0,0,0">
                   <w:txbxContent>
                     <w:p>
@@ -5236,7 +6000,7 @@
                         </w:rPr>
                         <w:t>https://</w:t>
                       </w:r>
-                      <w:hyperlink r:id="rId18" w:history="1">
+                      <w:hyperlink r:id="rId20" w:history="1">
                         <w:r>
                           <w:rPr>
                             <w:rStyle w:val="Hyperlink"/>
@@ -5624,7 +6388,7 @@
                           <w:szCs w:val="20"/>
                         </w:rPr>
                       </w:pPr>
-                      <w:hyperlink r:id="rId19" w:history="1">
+                      <w:hyperlink r:id="rId21" w:history="1">
                         <w:r>
                           <w:rPr>
                             <w:rStyle w:val="Hyperlink"/>
@@ -5741,7 +6505,7 @@
         <mc:AlternateContent>
           <mc:Choice Requires="wps">
             <w:drawing>
-              <wp:anchor distT="0" distB="0" distL="114300" distR="114300" simplePos="0" relativeHeight="251663872" behindDoc="1" locked="0" layoutInCell="1" allowOverlap="1" wp14:anchorId="1FE23D91" wp14:editId="2B799AD8">
+              <wp:anchor distT="0" distB="0" distL="114300" distR="114300" simplePos="0" relativeHeight="251663872" behindDoc="1" locked="0" layoutInCell="1" allowOverlap="1" wp14:anchorId="1FE23D91" wp14:editId="776DFA26">
                 <wp:simplePos x="0" y="0"/>
                 <wp:positionH relativeFrom="page">
                   <wp:posOffset>2758440</wp:posOffset>
@@ -5851,7 +6615,7 @@
           </mc:Choice>
           <mc:Fallback>
             <w:pict>
-              <v:shape w14:anchorId="1FE23D91" id="Text Box 16" o:spid="_x0000_s1048" type="#_x0000_t202" style="position:absolute;margin-left:217.2pt;margin-top:474pt;width:116.3pt;height:23.4pt;z-index:-251652608;visibility:visible;mso-wrap-style:square;mso-width-percent:0;mso-height-percent:0;mso-wrap-distance-left:9pt;mso-wrap-distance-top:0;mso-wrap-distance-right:9pt;mso-wrap-distance-bottom:0;mso-position-horizontal:absolute;mso-position-horizontal-relative:page;mso-position-vertical:absolute;mso-position-vertical-relative:page;mso-width-percent:0;mso-height-percent:0;mso-width-relative:page;mso-height-relative:page;v-text-anchor:top" o:gfxdata="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" filled="f" stroked="f">
+              <v:shape w14:anchorId="1FE23D91" id="Text Box 16" o:spid="_x0000_s1052" type="#_x0000_t202" style="position:absolute;left:0;text-align:left;margin-left:217.2pt;margin-top:474pt;width:116.3pt;height:23.4pt;z-index:-251652608;visibility:visible;mso-wrap-style:square;mso-width-percent:0;mso-height-percent:0;mso-wrap-distance-left:9pt;mso-wrap-distance-top:0;mso-wrap-distance-right:9pt;mso-wrap-distance-bottom:0;mso-position-horizontal:absolute;mso-position-horizontal-relative:page;mso-position-vertical:absolute;mso-position-vertical-relative:page;mso-width-percent:0;mso-height-percent:0;mso-width-relative:page;mso-height-relative:page;v-text-anchor:top" o:gfxdata="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" filled="f" stroked="f">
                 <v:textbox inset="0,0,0,0">
                   <w:txbxContent>
                     <w:p>
@@ -5887,171 +6651,6 @@
                           <w:color w:val="C00000"/>
                           <w:sz w:val="28"/>
                           <w:szCs w:val="28"/>
-                        </w:rPr>
-                      </w:pPr>
-                    </w:p>
-                  </w:txbxContent>
-                </v:textbox>
-                <w10:wrap anchorx="page" anchory="page"/>
-              </v:shape>
-            </w:pict>
-          </mc:Fallback>
-        </mc:AlternateContent>
-      </w:r>
-      <w:r>
-        <w:rPr>
-          <w:noProof/>
-          <w:lang w:val="en-IN" w:eastAsia="en-IN"/>
-        </w:rPr>
-        <mc:AlternateContent>
-          <mc:Choice Requires="wps">
-            <w:drawing>
-              <wp:anchor distT="0" distB="0" distL="114300" distR="114300" simplePos="0" relativeHeight="251666944" behindDoc="1" locked="0" layoutInCell="1" allowOverlap="1" wp14:anchorId="5657FD68" wp14:editId="564A9408">
-                <wp:simplePos x="0" y="0"/>
-                <wp:positionH relativeFrom="page">
-                  <wp:posOffset>2750820</wp:posOffset>
-                </wp:positionH>
-                <wp:positionV relativeFrom="page">
-                  <wp:posOffset>5471160</wp:posOffset>
-                </wp:positionV>
-                <wp:extent cx="4756150" cy="335280"/>
-                <wp:effectExtent l="0" t="0" r="6350" b="7620"/>
-                <wp:wrapNone/>
-                <wp:docPr id="20" name="Text Box 20"/>
-                <wp:cNvGraphicFramePr>
-                  <a:graphicFrameLocks xmlns:a="http://schemas.openxmlformats.org/drawingml/2006/main"/>
-                </wp:cNvGraphicFramePr>
-                <a:graphic xmlns:a="http://schemas.openxmlformats.org/drawingml/2006/main">
-                  <a:graphicData uri="http://schemas.microsoft.com/office/word/2010/wordprocessingShape">
-                    <wps:wsp>
-                      <wps:cNvSpPr txBox="1">
-                        <a:spLocks noChangeArrowheads="1"/>
-                      </wps:cNvSpPr>
-                      <wps:spPr bwMode="auto">
-                        <a:xfrm>
-                          <a:off x="0" y="0"/>
-                          <a:ext cx="4756150" cy="335280"/>
-                        </a:xfrm>
-                        <a:prstGeom prst="rect">
-                          <a:avLst/>
-                        </a:prstGeom>
-                        <a:noFill/>
-                        <a:ln>
-                          <a:noFill/>
-                        </a:ln>
-                        <a:extLst>
-                          <a:ext uri="{909E8E84-426E-40DD-AFC4-6F175D3DCCD1}">
-                            <a14:hiddenFill xmlns:a14="http://schemas.microsoft.com/office/drawing/2010/main">
-                              <a:solidFill>
-                                <a:srgbClr val="FFFFFF"/>
-                              </a:solidFill>
-                            </a14:hiddenFill>
-                          </a:ext>
-                          <a:ext uri="{91240B29-F687-4F45-9708-019B960494DF}">
-                            <a14:hiddenLine xmlns:a14="http://schemas.microsoft.com/office/drawing/2010/main" w="9525">
-                              <a:solidFill>
-                                <a:srgbClr val="000000"/>
-                              </a:solidFill>
-                              <a:miter lim="800000"/>
-                              <a:headEnd/>
-                              <a:tailEnd/>
-                            </a14:hiddenLine>
-                          </a:ext>
-                        </a:extLst>
-                      </wps:spPr>
-                      <wps:txbx>
-                        <w:txbxContent>
-                          <w:p>
-                            <w:pPr>
-                              <w:pStyle w:val="BodyText"/>
-                              <w:numPr>
-                                <w:ilvl w:val="0"/>
-                                <w:numId w:val="5"/>
-                              </w:numPr>
-                              <w:spacing w:before="46"/>
-                              <w:ind w:left="426" w:hanging="284"/>
-                              <w:rPr>
-                                <w:rFonts w:ascii="Open Sans"/>
-                                <w:sz w:val="22"/>
-                                <w:szCs w:val="22"/>
-                              </w:rPr>
-                            </w:pPr>
-                            <w:r>
-                              <w:rPr>
-                                <w:rFonts w:ascii="Open Sans"/>
-                                <w:sz w:val="22"/>
-                                <w:szCs w:val="22"/>
-                              </w:rPr>
-                              <w:t>Fresher</w:t>
-                            </w:r>
-                          </w:p>
-                          <w:p>
-                            <w:pPr>
-                              <w:pStyle w:val="BodyText"/>
-                              <w:spacing w:before="46"/>
-                              <w:ind w:left="142"/>
-                              <w:rPr>
-                                <w:rFonts w:ascii="Open Sans"/>
-                                <w:sz w:val="22"/>
-                                <w:szCs w:val="22"/>
-                              </w:rPr>
-                            </w:pPr>
-                          </w:p>
-                        </w:txbxContent>
-                      </wps:txbx>
-                      <wps:bodyPr rot="0" vert="horz" wrap="square" lIns="0" tIns="0" rIns="0" bIns="0" anchor="t" anchorCtr="0" upright="1">
-                        <a:noAutofit/>
-                      </wps:bodyPr>
-                    </wps:wsp>
-                  </a:graphicData>
-                </a:graphic>
-                <wp14:sizeRelH relativeFrom="page">
-                  <wp14:pctWidth>0</wp14:pctWidth>
-                </wp14:sizeRelH>
-                <wp14:sizeRelV relativeFrom="page">
-                  <wp14:pctHeight>0</wp14:pctHeight>
-                </wp14:sizeRelV>
-              </wp:anchor>
-            </w:drawing>
-          </mc:Choice>
-          <mc:Fallback>
-            <w:pict>
-              <v:shape w14:anchorId="5657FD68" id="Text Box 20" o:spid="_x0000_s1049" type="#_x0000_t202" style="position:absolute;margin-left:216.6pt;margin-top:430.8pt;width:374.5pt;height:26.4pt;z-index:-251649536;visibility:visible;mso-wrap-style:square;mso-width-percent:0;mso-height-percent:0;mso-wrap-distance-left:9pt;mso-wrap-distance-top:0;mso-wrap-distance-right:9pt;mso-wrap-distance-bottom:0;mso-position-horizontal:absolute;mso-position-horizontal-relative:page;mso-position-vertical:absolute;mso-position-vertical-relative:page;mso-width-percent:0;mso-height-percent:0;mso-width-relative:page;mso-height-relative:page;v-text-anchor:top" o:gfxdata="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" filled="f" stroked="f">
-                <v:textbox inset="0,0,0,0">
-                  <w:txbxContent>
-                    <w:p>
-                      <w:pPr>
-                        <w:pStyle w:val="BodyText"/>
-                        <w:numPr>
-                          <w:ilvl w:val="0"/>
-                          <w:numId w:val="5"/>
-                        </w:numPr>
-                        <w:spacing w:before="46"/>
-                        <w:ind w:left="426" w:hanging="284"/>
-                        <w:rPr>
-                          <w:rFonts w:ascii="Open Sans"/>
-                          <w:sz w:val="22"/>
-                          <w:szCs w:val="22"/>
-                        </w:rPr>
-                      </w:pPr>
-                      <w:r>
-                        <w:rPr>
-                          <w:rFonts w:ascii="Open Sans"/>
-                          <w:sz w:val="22"/>
-                          <w:szCs w:val="22"/>
-                        </w:rPr>
-                        <w:t>Fresher</w:t>
-                      </w:r>
-                    </w:p>
-                    <w:p>
-                      <w:pPr>
-                        <w:pStyle w:val="BodyText"/>
-                        <w:spacing w:before="46"/>
-                        <w:ind w:left="142"/>
-                        <w:rPr>
-                          <w:rFonts w:ascii="Open Sans"/>
-                          <w:sz w:val="22"/>
-                          <w:szCs w:val="22"/>
                         </w:rPr>
                       </w:pPr>
                     </w:p>
@@ -6210,6 +6809,26 @@
                               </w:rPr>
                               <w:t xml:space="preserve"> CSS</w:t>
                             </w:r>
+                            <w:r>
+                              <w:rPr>
+                                <w:rFonts w:ascii="Open Sans" w:hAnsi="Open Sans" w:cs="Open Sans"/>
+                                <w:b/>
+                                <w:color w:val="000000" w:themeColor="text1"/>
+                                <w:sz w:val="22"/>
+                                <w:szCs w:val="22"/>
+                              </w:rPr>
+                              <w:t xml:space="preserve"> , </w:t>
+                            </w:r>
+                            <w:r>
+                              <w:rPr>
+                                <w:rFonts w:ascii="Open Sans" w:hAnsi="Open Sans" w:cs="Open Sans"/>
+                                <w:b/>
+                                <w:color w:val="000000" w:themeColor="text1"/>
+                                <w:sz w:val="22"/>
+                                <w:szCs w:val="22"/>
+                              </w:rPr>
+                              <w:t>JAVASCRIPT.</w:t>
+                            </w:r>
                           </w:p>
                           <w:p>
                             <w:pPr>
@@ -6235,7 +6854,7 @@
                                 <w:sz w:val="22"/>
                                 <w:szCs w:val="22"/>
                               </w:rPr>
-                              <w:t>JAVASCRIPT.</w:t>
+                              <w:t>REACT</w:t>
                             </w:r>
                           </w:p>
                           <w:p>
@@ -6262,7 +6881,7 @@
                                 <w:sz w:val="22"/>
                                 <w:szCs w:val="22"/>
                               </w:rPr>
-                              <w:t>REACT</w:t>
+                              <w:t>NODE JS</w:t>
                             </w:r>
                           </w:p>
                           <w:p>
@@ -6289,7 +6908,29 @@
                                 <w:sz w:val="22"/>
                                 <w:szCs w:val="22"/>
                               </w:rPr>
-                              <w:t>NODE JS</w:t>
+                              <w:t>MONGO DB</w:t>
+                            </w:r>
+                          </w:p>
+                          <w:p>
+                            <w:pPr>
+                              <w:pStyle w:val="ListParagraph"/>
+                              <w:numPr>
+                                <w:ilvl w:val="0"/>
+                                <w:numId w:val="10"/>
+                              </w:numPr>
+                              <w:rPr>
+                                <w:rFonts w:ascii="Open Sans" w:hAnsi="Open Sans" w:cs="Open Sans"/>
+                                <w:b/>
+                                <w:color w:val="000000" w:themeColor="text1"/>
+                              </w:rPr>
+                            </w:pPr>
+                            <w:r>
+                              <w:rPr>
+                                <w:rFonts w:ascii="Open Sans" w:hAnsi="Open Sans" w:cs="Open Sans"/>
+                                <w:b/>
+                                <w:color w:val="000000" w:themeColor="text1"/>
+                              </w:rPr>
+                              <w:t>BOOTSTRAP</w:t>
                             </w:r>
                           </w:p>
                           <w:p>
@@ -6316,29 +6957,7 @@
                                 <w:sz w:val="22"/>
                                 <w:szCs w:val="22"/>
                               </w:rPr>
-                              <w:t>MONGO DB</w:t>
-                            </w:r>
-                          </w:p>
-                          <w:p>
-                            <w:pPr>
-                              <w:pStyle w:val="ListParagraph"/>
-                              <w:numPr>
-                                <w:ilvl w:val="0"/>
-                                <w:numId w:val="10"/>
-                              </w:numPr>
-                              <w:rPr>
-                                <w:rFonts w:ascii="Open Sans" w:hAnsi="Open Sans" w:cs="Open Sans"/>
-                                <w:b/>
-                                <w:color w:val="000000" w:themeColor="text1"/>
-                              </w:rPr>
-                            </w:pPr>
-                            <w:r>
-                              <w:rPr>
-                                <w:rFonts w:ascii="Open Sans" w:hAnsi="Open Sans" w:cs="Open Sans"/>
-                                <w:b/>
-                                <w:color w:val="000000" w:themeColor="text1"/>
-                              </w:rPr>
-                              <w:t>BOOTSTRAP</w:t>
+                              <w:t>GIT – GIT HUB</w:t>
                             </w:r>
                           </w:p>
                           <w:p>
@@ -6365,8 +6984,22 @@
                                 <w:sz w:val="22"/>
                                 <w:szCs w:val="22"/>
                               </w:rPr>
-                              <w:t>GIT – GIT HUB</w:t>
-                            </w:r>
+                              <w:t>TAILWIND</w:t>
+                            </w:r>
+                          </w:p>
+                          <w:p>
+                            <w:pPr>
+                              <w:pStyle w:val="BodyText"/>
+                              <w:spacing w:before="46"/>
+                              <w:ind w:left="740"/>
+                              <w:rPr>
+                                <w:rFonts w:ascii="Open Sans" w:hAnsi="Open Sans" w:cs="Open Sans"/>
+                                <w:b/>
+                                <w:color w:val="000000" w:themeColor="text1"/>
+                                <w:sz w:val="22"/>
+                                <w:szCs w:val="22"/>
+                              </w:rPr>
+                            </w:pPr>
                           </w:p>
                           <w:p>
                             <w:pPr>
@@ -6414,7 +7047,7 @@
           </mc:Choice>
           <mc:Fallback>
             <w:pict>
-              <v:shape w14:anchorId="3CFAF013" id="Text Box 18" o:spid="_x0000_s1050" type="#_x0000_t202" style="position:absolute;margin-left:18pt;margin-top:517.8pt;width:152.45pt;height:221.4pt;z-index:-251650560;visibility:visible;mso-wrap-style:square;mso-width-percent:0;mso-height-percent:0;mso-wrap-distance-left:9pt;mso-wrap-distance-top:0;mso-wrap-distance-right:9pt;mso-wrap-distance-bottom:0;mso-position-horizontal:absolute;mso-position-horizontal-relative:page;mso-position-vertical:absolute;mso-position-vertical-relative:page;mso-width-percent:0;mso-height-percent:0;mso-width-relative:page;mso-height-relative:page;v-text-anchor:top" o:gfxdata="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" filled="f" stroked="f">
+              <v:shape w14:anchorId="3CFAF013" id="Text Box 18" o:spid="_x0000_s1053" type="#_x0000_t202" style="position:absolute;left:0;text-align:left;margin-left:18pt;margin-top:517.8pt;width:152.45pt;height:221.4pt;z-index:-251650560;visibility:visible;mso-wrap-style:square;mso-width-percent:0;mso-height-percent:0;mso-wrap-distance-left:9pt;mso-wrap-distance-top:0;mso-wrap-distance-right:9pt;mso-wrap-distance-bottom:0;mso-position-horizontal:absolute;mso-position-horizontal-relative:page;mso-position-vertical:absolute;mso-position-vertical-relative:page;mso-width-percent:0;mso-height-percent:0;mso-width-relative:page;mso-height-relative:page;v-text-anchor:top" o:gfxdata="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" filled="f" stroked="f">
                 <v:textbox inset="0,0,0,0">
                   <w:txbxContent>
                     <w:p>
@@ -6501,6 +7134,26 @@
                         </w:rPr>
                         <w:t xml:space="preserve"> CSS</w:t>
                       </w:r>
+                      <w:r>
+                        <w:rPr>
+                          <w:rFonts w:ascii="Open Sans" w:hAnsi="Open Sans" w:cs="Open Sans"/>
+                          <w:b/>
+                          <w:color w:val="000000" w:themeColor="text1"/>
+                          <w:sz w:val="22"/>
+                          <w:szCs w:val="22"/>
+                        </w:rPr>
+                        <w:t xml:space="preserve"> , </w:t>
+                      </w:r>
+                      <w:r>
+                        <w:rPr>
+                          <w:rFonts w:ascii="Open Sans" w:hAnsi="Open Sans" w:cs="Open Sans"/>
+                          <w:b/>
+                          <w:color w:val="000000" w:themeColor="text1"/>
+                          <w:sz w:val="22"/>
+                          <w:szCs w:val="22"/>
+                        </w:rPr>
+                        <w:t>JAVASCRIPT.</w:t>
+                      </w:r>
                     </w:p>
                     <w:p>
                       <w:pPr>
@@ -6526,7 +7179,7 @@
                           <w:sz w:val="22"/>
                           <w:szCs w:val="22"/>
                         </w:rPr>
-                        <w:t>JAVASCRIPT.</w:t>
+                        <w:t>REACT</w:t>
                       </w:r>
                     </w:p>
                     <w:p>
@@ -6553,7 +7206,7 @@
                           <w:sz w:val="22"/>
                           <w:szCs w:val="22"/>
                         </w:rPr>
-                        <w:t>REACT</w:t>
+                        <w:t>NODE JS</w:t>
                       </w:r>
                     </w:p>
                     <w:p>
@@ -6580,7 +7233,29 @@
                           <w:sz w:val="22"/>
                           <w:szCs w:val="22"/>
                         </w:rPr>
-                        <w:t>NODE JS</w:t>
+                        <w:t>MONGO DB</w:t>
+                      </w:r>
+                    </w:p>
+                    <w:p>
+                      <w:pPr>
+                        <w:pStyle w:val="ListParagraph"/>
+                        <w:numPr>
+                          <w:ilvl w:val="0"/>
+                          <w:numId w:val="10"/>
+                        </w:numPr>
+                        <w:rPr>
+                          <w:rFonts w:ascii="Open Sans" w:hAnsi="Open Sans" w:cs="Open Sans"/>
+                          <w:b/>
+                          <w:color w:val="000000" w:themeColor="text1"/>
+                        </w:rPr>
+                      </w:pPr>
+                      <w:r>
+                        <w:rPr>
+                          <w:rFonts w:ascii="Open Sans" w:hAnsi="Open Sans" w:cs="Open Sans"/>
+                          <w:b/>
+                          <w:color w:val="000000" w:themeColor="text1"/>
+                        </w:rPr>
+                        <w:t>BOOTSTRAP</w:t>
                       </w:r>
                     </w:p>
                     <w:p>
@@ -6607,29 +7282,7 @@
                           <w:sz w:val="22"/>
                           <w:szCs w:val="22"/>
                         </w:rPr>
-                        <w:t>MONGO DB</w:t>
-                      </w:r>
-                    </w:p>
-                    <w:p>
-                      <w:pPr>
-                        <w:pStyle w:val="ListParagraph"/>
-                        <w:numPr>
-                          <w:ilvl w:val="0"/>
-                          <w:numId w:val="10"/>
-                        </w:numPr>
-                        <w:rPr>
-                          <w:rFonts w:ascii="Open Sans" w:hAnsi="Open Sans" w:cs="Open Sans"/>
-                          <w:b/>
-                          <w:color w:val="000000" w:themeColor="text1"/>
-                        </w:rPr>
-                      </w:pPr>
-                      <w:r>
-                        <w:rPr>
-                          <w:rFonts w:ascii="Open Sans" w:hAnsi="Open Sans" w:cs="Open Sans"/>
-                          <w:b/>
-                          <w:color w:val="000000" w:themeColor="text1"/>
-                        </w:rPr>
-                        <w:t>BOOTSTRAP</w:t>
+                        <w:t>GIT – GIT HUB</w:t>
                       </w:r>
                     </w:p>
                     <w:p>
@@ -6656,8 +7309,22 @@
                           <w:sz w:val="22"/>
                           <w:szCs w:val="22"/>
                         </w:rPr>
-                        <w:t>GIT – GIT HUB</w:t>
-                      </w:r>
+                        <w:t>TAILWIND</w:t>
+                      </w:r>
+                    </w:p>
+                    <w:p>
+                      <w:pPr>
+                        <w:pStyle w:val="BodyText"/>
+                        <w:spacing w:before="46"/>
+                        <w:ind w:left="740"/>
+                        <w:rPr>
+                          <w:rFonts w:ascii="Open Sans" w:hAnsi="Open Sans" w:cs="Open Sans"/>
+                          <w:b/>
+                          <w:color w:val="000000" w:themeColor="text1"/>
+                          <w:sz w:val="22"/>
+                          <w:szCs w:val="22"/>
+                        </w:rPr>
+                      </w:pPr>
                     </w:p>
                     <w:p>
                       <w:pPr>
@@ -6786,7 +7453,7 @@
           </mc:Choice>
           <mc:Fallback>
             <w:pict>
-              <v:shape w14:anchorId="2E8D7DE2" id="Text Box 17" o:spid="_x0000_s1051" type="#_x0000_t202" style="position:absolute;margin-left:216.6pt;margin-top:769.8pt;width:338.35pt;height:36.95pt;z-index:-251651584;visibility:visible;mso-wrap-style:square;mso-width-percent:0;mso-height-percent:0;mso-wrap-distance-left:9pt;mso-wrap-distance-top:0;mso-wrap-distance-right:9pt;mso-wrap-distance-bottom:0;mso-position-horizontal:absolute;mso-position-horizontal-relative:page;mso-position-vertical:absolute;mso-position-vertical-relative:page;mso-width-percent:0;mso-height-percent:0;mso-width-relative:page;mso-height-relative:page;v-text-anchor:top" o:gfxdata="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" filled="f" stroked="f">
+              <v:shape w14:anchorId="2E8D7DE2" id="Text Box 17" o:spid="_x0000_s1054" type="#_x0000_t202" style="position:absolute;left:0;text-align:left;margin-left:216.6pt;margin-top:769.8pt;width:338.35pt;height:36.95pt;z-index:-251651584;visibility:visible;mso-wrap-style:square;mso-width-percent:0;mso-height-percent:0;mso-wrap-distance-left:9pt;mso-wrap-distance-top:0;mso-wrap-distance-right:9pt;mso-wrap-distance-bottom:0;mso-position-horizontal:absolute;mso-position-horizontal-relative:page;mso-position-vertical:absolute;mso-position-vertical-relative:page;mso-width-percent:0;mso-height-percent:0;mso-width-relative:page;mso-height-relative:page;v-text-anchor:top" o:gfxdata="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" filled="f" stroked="f">
                 <v:textbox inset="0,0,0,0">
                   <w:txbxContent>
                     <w:p>
@@ -6815,7 +7482,7 @@
         <mc:AlternateContent>
           <mc:Choice Requires="wps">
             <w:drawing>
-              <wp:anchor distT="0" distB="0" distL="114300" distR="114300" simplePos="0" relativeHeight="251660800" behindDoc="1" locked="0" layoutInCell="1" allowOverlap="1" wp14:anchorId="47CB6EF8" wp14:editId="4105053E">
+              <wp:anchor distT="0" distB="0" distL="114300" distR="114300" simplePos="0" relativeHeight="251660800" behindDoc="1" locked="0" layoutInCell="1" allowOverlap="1" wp14:anchorId="47CB6EF8" wp14:editId="28AD40DF">
                 <wp:simplePos x="0" y="0"/>
                 <wp:positionH relativeFrom="page">
                   <wp:posOffset>251460</wp:posOffset>
@@ -6935,7 +7602,7 @@
           </mc:Choice>
           <mc:Fallback>
             <w:pict>
-              <v:shape w14:anchorId="47CB6EF8" id="Text Box 34" o:spid="_x0000_s1052" type="#_x0000_t202" style="position:absolute;margin-left:19.8pt;margin-top:739.2pt;width:202.3pt;height:39pt;z-index:-251655680;visibility:visible;mso-wrap-style:square;mso-width-percent:0;mso-height-percent:0;mso-wrap-distance-left:9pt;mso-wrap-distance-top:0;mso-wrap-distance-right:9pt;mso-wrap-distance-bottom:0;mso-position-horizontal:absolute;mso-position-horizontal-relative:page;mso-position-vertical:absolute;mso-position-vertical-relative:page;mso-width-percent:0;mso-height-percent:0;mso-width-relative:page;mso-height-relative:page;v-text-anchor:top" o:gfxdata="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" filled="f" stroked="f">
+              <v:shape w14:anchorId="47CB6EF8" id="Text Box 34" o:spid="_x0000_s1055" type="#_x0000_t202" style="position:absolute;left:0;text-align:left;margin-left:19.8pt;margin-top:739.2pt;width:202.3pt;height:39pt;z-index:-251655680;visibility:visible;mso-wrap-style:square;mso-width-percent:0;mso-height-percent:0;mso-wrap-distance-left:9pt;mso-wrap-distance-top:0;mso-wrap-distance-right:9pt;mso-wrap-distance-bottom:0;mso-position-horizontal:absolute;mso-position-horizontal-relative:page;mso-position-vertical:absolute;mso-position-vertical-relative:page;mso-width-percent:0;mso-height-percent:0;mso-width-relative:page;mso-height-relative:page;v-text-anchor:top" o:gfxdata="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" filled="f" stroked="f">
                 <v:textbox inset="0,0,0,0">
                   <w:txbxContent>
                     <w:p>
@@ -6982,217 +7649,6 @@
                           <w:szCs w:val="28"/>
                         </w:rPr>
                         <w:t>RESPONSIBILITIES HELD</w:t>
-                      </w:r>
-                    </w:p>
-                  </w:txbxContent>
-                </v:textbox>
-                <w10:wrap anchorx="page" anchory="page"/>
-              </v:shape>
-            </w:pict>
-          </mc:Fallback>
-        </mc:AlternateContent>
-      </w:r>
-      <w:r>
-        <w:rPr>
-          <w:noProof/>
-          <w:lang w:val="en-IN" w:eastAsia="en-IN"/>
-        </w:rPr>
-        <mc:AlternateContent>
-          <mc:Choice Requires="wps">
-            <w:drawing>
-              <wp:anchor distT="0" distB="0" distL="114300" distR="114300" simplePos="0" relativeHeight="251661824" behindDoc="1" locked="0" layoutInCell="1" allowOverlap="1" wp14:anchorId="0B41260A" wp14:editId="5EA7BA04">
-                <wp:simplePos x="0" y="0"/>
-                <wp:positionH relativeFrom="page">
-                  <wp:posOffset>274320</wp:posOffset>
-                </wp:positionH>
-                <wp:positionV relativeFrom="page">
-                  <wp:posOffset>9883140</wp:posOffset>
-                </wp:positionV>
-                <wp:extent cx="1536700" cy="539750"/>
-                <wp:effectExtent l="0" t="0" r="6350" b="12700"/>
-                <wp:wrapNone/>
-                <wp:docPr id="33" name="Text Box 33"/>
-                <wp:cNvGraphicFramePr>
-                  <a:graphicFrameLocks xmlns:a="http://schemas.openxmlformats.org/drawingml/2006/main"/>
-                </wp:cNvGraphicFramePr>
-                <a:graphic xmlns:a="http://schemas.openxmlformats.org/drawingml/2006/main">
-                  <a:graphicData uri="http://schemas.microsoft.com/office/word/2010/wordprocessingShape">
-                    <wps:wsp>
-                      <wps:cNvSpPr txBox="1">
-                        <a:spLocks noChangeArrowheads="1"/>
-                      </wps:cNvSpPr>
-                      <wps:spPr bwMode="auto">
-                        <a:xfrm>
-                          <a:off x="0" y="0"/>
-                          <a:ext cx="1536700" cy="539750"/>
-                        </a:xfrm>
-                        <a:prstGeom prst="rect">
-                          <a:avLst/>
-                        </a:prstGeom>
-                        <a:noFill/>
-                        <a:ln>
-                          <a:noFill/>
-                        </a:ln>
-                        <a:extLst>
-                          <a:ext uri="{909E8E84-426E-40DD-AFC4-6F175D3DCCD1}">
-                            <a14:hiddenFill xmlns:a14="http://schemas.microsoft.com/office/drawing/2010/main">
-                              <a:solidFill>
-                                <a:srgbClr val="FFFFFF"/>
-                              </a:solidFill>
-                            </a14:hiddenFill>
-                          </a:ext>
-                          <a:ext uri="{91240B29-F687-4F45-9708-019B960494DF}">
-                            <a14:hiddenLine xmlns:a14="http://schemas.microsoft.com/office/drawing/2010/main" w="9525">
-                              <a:solidFill>
-                                <a:srgbClr val="000000"/>
-                              </a:solidFill>
-                              <a:miter lim="800000"/>
-                              <a:headEnd/>
-                              <a:tailEnd/>
-                            </a14:hiddenLine>
-                          </a:ext>
-                        </a:extLst>
-                      </wps:spPr>
-                      <wps:txbx>
-                        <w:txbxContent>
-                          <w:p>
-                            <w:pPr>
-                              <w:pStyle w:val="BodyText"/>
-                              <w:spacing w:before="41"/>
-                              <w:ind w:left="0" w:right="17"/>
-                              <w:rPr>
-                                <w:sz w:val="22"/>
-                                <w:szCs w:val="22"/>
-                              </w:rPr>
-                            </w:pPr>
-                            <w:r>
-                              <w:rPr>
-                                <w:rFonts w:ascii="Open Sans SemiBold"/>
-                                <w:spacing w:val="6"/>
-                                <w:sz w:val="22"/>
-                                <w:szCs w:val="22"/>
-                              </w:rPr>
-                              <w:t xml:space="preserve">Team </w:t>
-                            </w:r>
-                            <w:proofErr w:type="gramStart"/>
-                            <w:r>
-                              <w:rPr>
-                                <w:rFonts w:ascii="Open Sans SemiBold"/>
-                                <w:spacing w:val="6"/>
-                                <w:sz w:val="22"/>
-                                <w:szCs w:val="22"/>
-                              </w:rPr>
-                              <w:t>Leader  in</w:t>
-                            </w:r>
-                            <w:proofErr w:type="gramEnd"/>
-                            <w:r>
-                              <w:rPr>
-                                <w:rFonts w:ascii="Open Sans SemiBold"/>
-                                <w:spacing w:val="6"/>
-                                <w:sz w:val="22"/>
-                                <w:szCs w:val="22"/>
-                              </w:rPr>
-                              <w:t xml:space="preserve"> 2</w:t>
-                            </w:r>
-                            <w:r>
-                              <w:rPr>
-                                <w:rFonts w:ascii="Open Sans SemiBold"/>
-                                <w:spacing w:val="6"/>
-                                <w:sz w:val="22"/>
-                                <w:szCs w:val="22"/>
-                                <w:vertAlign w:val="superscript"/>
-                              </w:rPr>
-                              <w:t>nd</w:t>
-                            </w:r>
-                            <w:r>
-                              <w:rPr>
-                                <w:rFonts w:ascii="Open Sans SemiBold"/>
-                                <w:spacing w:val="6"/>
-                                <w:sz w:val="22"/>
-                                <w:szCs w:val="22"/>
-                              </w:rPr>
-                              <w:t xml:space="preserve"> year Group Project.</w:t>
-                            </w:r>
-                          </w:p>
-                        </w:txbxContent>
-                      </wps:txbx>
-                      <wps:bodyPr rot="0" vert="horz" wrap="square" lIns="0" tIns="0" rIns="0" bIns="0" anchor="t" anchorCtr="0" upright="1">
-                        <a:noAutofit/>
-                      </wps:bodyPr>
-                    </wps:wsp>
-                  </a:graphicData>
-                </a:graphic>
-                <wp14:sizeRelH relativeFrom="page">
-                  <wp14:pctWidth>0</wp14:pctWidth>
-                </wp14:sizeRelH>
-                <wp14:sizeRelV relativeFrom="page">
-                  <wp14:pctHeight>0</wp14:pctHeight>
-                </wp14:sizeRelV>
-              </wp:anchor>
-            </w:drawing>
-          </mc:Choice>
-          <mc:Fallback>
-            <w:pict>
-              <v:shape w14:anchorId="0B41260A" id="Text Box 33" o:spid="_x0000_s1053" type="#_x0000_t202" style="position:absolute;margin-left:21.6pt;margin-top:778.2pt;width:121pt;height:42.5pt;z-index:-251654656;visibility:visible;mso-wrap-style:square;mso-width-percent:0;mso-height-percent:0;mso-wrap-distance-left:9pt;mso-wrap-distance-top:0;mso-wrap-distance-right:9pt;mso-wrap-distance-bottom:0;mso-position-horizontal:absolute;mso-position-horizontal-relative:page;mso-position-vertical:absolute;mso-position-vertical-relative:page;mso-width-percent:0;mso-height-percent:0;mso-width-relative:page;mso-height-relative:page;v-text-anchor:top" o:gfxdata="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" filled="f" stroked="f">
-                <v:textbox inset="0,0,0,0">
-                  <w:txbxContent>
-                    <w:p>
-                      <w:pPr>
-                        <w:pStyle w:val="BodyText"/>
-                        <w:spacing w:before="41"/>
-                        <w:ind w:left="0" w:right="17"/>
-                        <w:rPr>
-                          <w:sz w:val="22"/>
-                          <w:szCs w:val="22"/>
-                        </w:rPr>
-                      </w:pPr>
-                      <w:r>
-                        <w:rPr>
-                          <w:rFonts w:ascii="Open Sans SemiBold"/>
-                          <w:spacing w:val="6"/>
-                          <w:sz w:val="22"/>
-                          <w:szCs w:val="22"/>
-                        </w:rPr>
-                        <w:t xml:space="preserve">Team </w:t>
-                      </w:r>
-                      <w:proofErr w:type="gramStart"/>
-                      <w:r>
-                        <w:rPr>
-                          <w:rFonts w:ascii="Open Sans SemiBold"/>
-                          <w:spacing w:val="6"/>
-                          <w:sz w:val="22"/>
-                          <w:szCs w:val="22"/>
-                        </w:rPr>
-                        <w:t>Leader  in</w:t>
-                      </w:r>
-                      <w:proofErr w:type="gramEnd"/>
-                      <w:r>
-                        <w:rPr>
-                          <w:rFonts w:ascii="Open Sans SemiBold"/>
-                          <w:spacing w:val="6"/>
-                          <w:sz w:val="22"/>
-                          <w:szCs w:val="22"/>
-                        </w:rPr>
-                        <w:t xml:space="preserve"> 2</w:t>
-                      </w:r>
-                      <w:r>
-                        <w:rPr>
-                          <w:rFonts w:ascii="Open Sans SemiBold"/>
-                          <w:spacing w:val="6"/>
-                          <w:sz w:val="22"/>
-                          <w:szCs w:val="22"/>
-                          <w:vertAlign w:val="superscript"/>
-                        </w:rPr>
-                        <w:t>nd</w:t>
-                      </w:r>
-                      <w:r>
-                        <w:rPr>
-                          <w:rFonts w:ascii="Open Sans SemiBold"/>
-                          <w:spacing w:val="6"/>
-                          <w:sz w:val="22"/>
-                          <w:szCs w:val="22"/>
-                        </w:rPr>
-                        <w:t xml:space="preserve"> year Group Project.</w:t>
                       </w:r>
                     </w:p>
                   </w:txbxContent>
@@ -7436,7 +7892,7 @@
           </mc:Choice>
           <mc:Fallback>
             <w:pict>
-              <v:shape w14:anchorId="61C87F80" id="Text Box 38" o:spid="_x0000_s1054" type="#_x0000_t202" style="position:absolute;margin-left:21pt;margin-top:395.9pt;width:138.7pt;height:133.5pt;z-index:-251658752;visibility:visible;mso-wrap-style:square;mso-width-percent:0;mso-height-percent:0;mso-wrap-distance-left:9pt;mso-wrap-distance-top:0;mso-wrap-distance-right:9pt;mso-wrap-distance-bottom:0;mso-position-horizontal:absolute;mso-position-horizontal-relative:page;mso-position-vertical:absolute;mso-position-vertical-relative:page;mso-width-percent:0;mso-height-percent:0;mso-width-relative:page;mso-height-relative:page;v-text-anchor:top" o:gfxdata="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" filled="f" stroked="f">
+              <v:shape w14:anchorId="61C87F80" id="Text Box 38" o:spid="_x0000_s1056" type="#_x0000_t202" style="position:absolute;left:0;text-align:left;margin-left:21pt;margin-top:395.9pt;width:138.7pt;height:133.5pt;z-index:-251658752;visibility:visible;mso-wrap-style:square;mso-width-percent:0;mso-height-percent:0;mso-wrap-distance-left:9pt;mso-wrap-distance-top:0;mso-wrap-distance-right:9pt;mso-wrap-distance-bottom:0;mso-position-horizontal:absolute;mso-position-horizontal-relative:page;mso-position-vertical:absolute;mso-position-vertical-relative:page;mso-width-percent:0;mso-height-percent:0;mso-width-relative:page;mso-height-relative:page;v-text-anchor:top" o:gfxdata="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" filled="f" stroked="f">
                 <v:textbox inset="0,0,0,0">
                   <w:txbxContent>
                     <w:p>
@@ -7690,7 +8146,7 @@
           </mc:Choice>
           <mc:Fallback>
             <w:pict>
-              <v:shape w14:anchorId="460143AB" id="Text Box 15" o:spid="_x0000_s1055" type="#_x0000_t202" style="position:absolute;margin-left:18.75pt;margin-top:577.25pt;width:154.65pt;height:74.45pt;z-index:-251653632;visibility:visible;mso-wrap-style:square;mso-width-percent:0;mso-height-percent:0;mso-wrap-distance-left:9pt;mso-wrap-distance-top:0;mso-wrap-distance-right:9pt;mso-wrap-distance-bottom:0;mso-position-horizontal:absolute;mso-position-horizontal-relative:page;mso-position-vertical:absolute;mso-position-vertical-relative:page;mso-width-percent:0;mso-height-percent:0;mso-width-relative:page;mso-height-relative:page;v-text-anchor:top" o:gfxdata="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" filled="f" stroked="f">
+              <v:shape w14:anchorId="460143AB" id="Text Box 15" o:spid="_x0000_s1057" type="#_x0000_t202" style="position:absolute;left:0;text-align:left;margin-left:18.75pt;margin-top:577.25pt;width:154.65pt;height:74.45pt;z-index:-251653632;visibility:visible;mso-wrap-style:square;mso-width-percent:0;mso-height-percent:0;mso-wrap-distance-left:9pt;mso-wrap-distance-top:0;mso-wrap-distance-right:9pt;mso-wrap-distance-bottom:0;mso-position-horizontal:absolute;mso-position-horizontal-relative:page;mso-position-vertical:absolute;mso-position-vertical-relative:page;mso-width-percent:0;mso-height-percent:0;mso-width-relative:page;mso-height-relative:page;v-text-anchor:top" o:gfxdata="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" filled="f" stroked="f">
                 <v:textbox inset="0,0,0,0">
                   <w:txbxContent>
                     <w:p>
@@ -7710,6 +8166,9 @@
             </w:pict>
           </mc:Fallback>
         </mc:AlternateContent>
+      </w:r>
+      <w:r>
+        <w:t xml:space="preserve"> </w:t>
       </w:r>
     </w:p>
     <w:sectPr>
@@ -8265,6 +8724,119 @@
     </w:lvl>
   </w:abstractNum>
   <w:abstractNum w:abstractNumId="5" w15:restartNumberingAfterBreak="0">
+    <w:nsid w:val="5A0115B3"/>
+    <w:multiLevelType w:val="hybridMultilevel"/>
+    <w:tmpl w:val="4F34065A"/>
+    <w:lvl w:ilvl="0" w:tplc="40090001">
+      <w:start w:val="1"/>
+      <w:numFmt w:val="bullet"/>
+      <w:lvlText w:val=""/>
+      <w:lvlJc w:val="left"/>
+      <w:pPr>
+        <w:ind w:left="740" w:hanging="360"/>
+      </w:pPr>
+      <w:rPr>
+        <w:rFonts w:ascii="Symbol" w:hAnsi="Symbol" w:hint="default"/>
+      </w:rPr>
+    </w:lvl>
+    <w:lvl w:ilvl="1" w:tplc="40090003" w:tentative="1">
+      <w:start w:val="1"/>
+      <w:numFmt w:val="bullet"/>
+      <w:lvlText w:val="o"/>
+      <w:lvlJc w:val="left"/>
+      <w:pPr>
+        <w:ind w:left="1460" w:hanging="360"/>
+      </w:pPr>
+      <w:rPr>
+        <w:rFonts w:ascii="Courier New" w:hAnsi="Courier New" w:cs="Courier New" w:hint="default"/>
+      </w:rPr>
+    </w:lvl>
+    <w:lvl w:ilvl="2" w:tplc="40090005" w:tentative="1">
+      <w:start w:val="1"/>
+      <w:numFmt w:val="bullet"/>
+      <w:lvlText w:val=""/>
+      <w:lvlJc w:val="left"/>
+      <w:pPr>
+        <w:ind w:left="2180" w:hanging="360"/>
+      </w:pPr>
+      <w:rPr>
+        <w:rFonts w:ascii="Wingdings" w:hAnsi="Wingdings" w:hint="default"/>
+      </w:rPr>
+    </w:lvl>
+    <w:lvl w:ilvl="3" w:tplc="40090001" w:tentative="1">
+      <w:start w:val="1"/>
+      <w:numFmt w:val="bullet"/>
+      <w:lvlText w:val=""/>
+      <w:lvlJc w:val="left"/>
+      <w:pPr>
+        <w:ind w:left="2900" w:hanging="360"/>
+      </w:pPr>
+      <w:rPr>
+        <w:rFonts w:ascii="Symbol" w:hAnsi="Symbol" w:hint="default"/>
+      </w:rPr>
+    </w:lvl>
+    <w:lvl w:ilvl="4" w:tplc="40090003" w:tentative="1">
+      <w:start w:val="1"/>
+      <w:numFmt w:val="bullet"/>
+      <w:lvlText w:val="o"/>
+      <w:lvlJc w:val="left"/>
+      <w:pPr>
+        <w:ind w:left="3620" w:hanging="360"/>
+      </w:pPr>
+      <w:rPr>
+        <w:rFonts w:ascii="Courier New" w:hAnsi="Courier New" w:cs="Courier New" w:hint="default"/>
+      </w:rPr>
+    </w:lvl>
+    <w:lvl w:ilvl="5" w:tplc="40090005" w:tentative="1">
+      <w:start w:val="1"/>
+      <w:numFmt w:val="bullet"/>
+      <w:lvlText w:val=""/>
+      <w:lvlJc w:val="left"/>
+      <w:pPr>
+        <w:ind w:left="4340" w:hanging="360"/>
+      </w:pPr>
+      <w:rPr>
+        <w:rFonts w:ascii="Wingdings" w:hAnsi="Wingdings" w:hint="default"/>
+      </w:rPr>
+    </w:lvl>
+    <w:lvl w:ilvl="6" w:tplc="40090001" w:tentative="1">
+      <w:start w:val="1"/>
+      <w:numFmt w:val="bullet"/>
+      <w:lvlText w:val=""/>
+      <w:lvlJc w:val="left"/>
+      <w:pPr>
+        <w:ind w:left="5060" w:hanging="360"/>
+      </w:pPr>
+      <w:rPr>
+        <w:rFonts w:ascii="Symbol" w:hAnsi="Symbol" w:hint="default"/>
+      </w:rPr>
+    </w:lvl>
+    <w:lvl w:ilvl="7" w:tplc="40090003" w:tentative="1">
+      <w:start w:val="1"/>
+      <w:numFmt w:val="bullet"/>
+      <w:lvlText w:val="o"/>
+      <w:lvlJc w:val="left"/>
+      <w:pPr>
+        <w:ind w:left="5780" w:hanging="360"/>
+      </w:pPr>
+      <w:rPr>
+        <w:rFonts w:ascii="Courier New" w:hAnsi="Courier New" w:cs="Courier New" w:hint="default"/>
+      </w:rPr>
+    </w:lvl>
+    <w:lvl w:ilvl="8" w:tplc="40090005" w:tentative="1">
+      <w:start w:val="1"/>
+      <w:numFmt w:val="bullet"/>
+      <w:lvlText w:val=""/>
+      <w:lvlJc w:val="left"/>
+      <w:pPr>
+        <w:ind w:left="6500" w:hanging="360"/>
+      </w:pPr>
+      <w:rPr>
+        <w:rFonts w:ascii="Wingdings" w:hAnsi="Wingdings" w:hint="default"/>
+      </w:rPr>
+    </w:lvl>
+  </w:abstractNum>
+  <w:abstractNum w:abstractNumId="6" w15:restartNumberingAfterBreak="0">
     <w:nsid w:val="5BF21C25"/>
     <w:multiLevelType w:val="hybridMultilevel"/>
     <w:tmpl w:val="E17CCDF8"/>
@@ -8377,7 +8949,7 @@
       </w:rPr>
     </w:lvl>
   </w:abstractNum>
-  <w:abstractNum w:abstractNumId="6" w15:restartNumberingAfterBreak="0">
+  <w:abstractNum w:abstractNumId="7" w15:restartNumberingAfterBreak="0">
     <w:nsid w:val="5D030C03"/>
     <w:multiLevelType w:val="hybridMultilevel"/>
     <w:tmpl w:val="E48E96BC"/>
@@ -8490,7 +9062,7 @@
       </w:rPr>
     </w:lvl>
   </w:abstractNum>
-  <w:abstractNum w:abstractNumId="7" w15:restartNumberingAfterBreak="0">
+  <w:abstractNum w:abstractNumId="8" w15:restartNumberingAfterBreak="0">
     <w:nsid w:val="5EE07E8F"/>
     <w:multiLevelType w:val="hybridMultilevel"/>
     <w:tmpl w:val="0DF61CF4"/>
@@ -8603,7 +9175,7 @@
       </w:rPr>
     </w:lvl>
   </w:abstractNum>
-  <w:abstractNum w:abstractNumId="8" w15:restartNumberingAfterBreak="0">
+  <w:abstractNum w:abstractNumId="9" w15:restartNumberingAfterBreak="0">
     <w:nsid w:val="616409F9"/>
     <w:multiLevelType w:val="hybridMultilevel"/>
     <w:tmpl w:val="99A4B972"/>
@@ -8716,7 +9288,7 @@
       </w:rPr>
     </w:lvl>
   </w:abstractNum>
-  <w:abstractNum w:abstractNumId="9" w15:restartNumberingAfterBreak="0">
+  <w:abstractNum w:abstractNumId="10" w15:restartNumberingAfterBreak="0">
     <w:nsid w:val="6E8A6B3E"/>
     <w:multiLevelType w:val="hybridMultilevel"/>
     <w:tmpl w:val="DEA4CADE"/>
@@ -8829,7 +9401,7 @@
       </w:rPr>
     </w:lvl>
   </w:abstractNum>
-  <w:abstractNum w:abstractNumId="10" w15:restartNumberingAfterBreak="0">
+  <w:abstractNum w:abstractNumId="11" w15:restartNumberingAfterBreak="0">
     <w:nsid w:val="75202A3B"/>
     <w:multiLevelType w:val="hybridMultilevel"/>
     <w:tmpl w:val="AFD038A2"/>
@@ -8955,25 +9527,28 @@
     <w:abstractNumId w:val="2"/>
   </w:num>
   <w:num w:numId="5" w16cid:durableId="1421876532">
-    <w:abstractNumId w:val="10"/>
+    <w:abstractNumId w:val="11"/>
   </w:num>
   <w:num w:numId="6" w16cid:durableId="1810442694">
-    <w:abstractNumId w:val="5"/>
+    <w:abstractNumId w:val="6"/>
   </w:num>
   <w:num w:numId="7" w16cid:durableId="1141729684">
     <w:abstractNumId w:val="1"/>
   </w:num>
   <w:num w:numId="8" w16cid:durableId="98529162">
+    <w:abstractNumId w:val="8"/>
+  </w:num>
+  <w:num w:numId="9" w16cid:durableId="1000308493">
     <w:abstractNumId w:val="7"/>
   </w:num>
-  <w:num w:numId="9" w16cid:durableId="1000308493">
-    <w:abstractNumId w:val="6"/>
+  <w:num w:numId="10" w16cid:durableId="1449162168">
+    <w:abstractNumId w:val="10"/>
   </w:num>
-  <w:num w:numId="10" w16cid:durableId="1449162168">
+  <w:num w:numId="11" w16cid:durableId="978729249">
     <w:abstractNumId w:val="9"/>
   </w:num>
-  <w:num w:numId="11" w16cid:durableId="978729249">
-    <w:abstractNumId w:val="8"/>
+  <w:num w:numId="12" w16cid:durableId="978462520">
+    <w:abstractNumId w:val="5"/>
   </w:num>
 </w:numbering>
 </file>

</xml_diff>